<commit_message>
added system architecture and design, and changed all cards to objects -bp
</commit_message>
<xml_diff>
--- a/projects/Report2/Report2Part2.docx
+++ b/projects/Report2/Report2Part2.docx
@@ -96,7 +96,7 @@
       <w:pPr>
         <w:pStyle w:val="Heading1"/>
       </w:pPr>
-      <w:bookmarkStart w:id="0" w:name="_Toc494828143"/>
+      <w:bookmarkStart w:id="0" w:name="_Toc495413117"/>
       <w:r>
         <w:lastRenderedPageBreak/>
         <w:t>Contributions:</w:t>
@@ -199,6 +199,15 @@
       </w:r>
       <w:r>
         <w:t>s</w:t>
+      </w:r>
+      <w:r>
+        <w:t>.</w:t>
+      </w:r>
+    </w:p>
+    <w:p>
+      <w:r>
+        <w:tab/>
+        <w:t>System Architecture</w:t>
       </w:r>
       <w:r>
         <w:t>.</w:t>
@@ -267,8 +276,6 @@
             <w:rPr>
               <w:rFonts w:eastAsiaTheme="minorEastAsia"/>
               <w:noProof/>
-              <w:sz w:val="24"/>
-              <w:szCs w:val="24"/>
             </w:rPr>
           </w:pPr>
           <w:r>
@@ -280,13 +287,129 @@
           <w:r>
             <w:fldChar w:fldCharType="separate"/>
           </w:r>
-          <w:hyperlink w:anchor="_Toc494828143" w:history="1">
+          <w:bookmarkStart w:id="1" w:name="_GoBack"/>
+          <w:bookmarkEnd w:id="1"/>
+          <w:r>
+            <w:rPr>
+              <w:rStyle w:val="Hyperlink"/>
+              <w:noProof/>
+            </w:rPr>
+            <w:fldChar w:fldCharType="begin"/>
+          </w:r>
+          <w:r>
+            <w:rPr>
+              <w:rStyle w:val="Hyperlink"/>
+              <w:noProof/>
+            </w:rPr>
+            <w:instrText xml:space="preserve"> </w:instrText>
+          </w:r>
+          <w:r>
+            <w:rPr>
+              <w:noProof/>
+            </w:rPr>
+            <w:instrText>HYPERLINK \l "_Toc495413117"</w:instrText>
+          </w:r>
+          <w:r>
+            <w:rPr>
+              <w:rStyle w:val="Hyperlink"/>
+              <w:noProof/>
+            </w:rPr>
+            <w:instrText xml:space="preserve"> </w:instrText>
+          </w:r>
+          <w:r>
+            <w:rPr>
+              <w:rStyle w:val="Hyperlink"/>
+              <w:noProof/>
+            </w:rPr>
+          </w:r>
+          <w:r>
+            <w:rPr>
+              <w:rStyle w:val="Hyperlink"/>
+              <w:noProof/>
+            </w:rPr>
+            <w:fldChar w:fldCharType="separate"/>
+          </w:r>
+          <w:r>
+            <w:rPr>
+              <w:rStyle w:val="Hyperlink"/>
+              <w:noProof/>
+            </w:rPr>
+            <w:t>Contributions:</w:t>
+          </w:r>
+          <w:r>
+            <w:rPr>
+              <w:noProof/>
+              <w:webHidden/>
+            </w:rPr>
+            <w:tab/>
+          </w:r>
+          <w:r>
+            <w:rPr>
+              <w:noProof/>
+              <w:webHidden/>
+            </w:rPr>
+            <w:fldChar w:fldCharType="begin"/>
+          </w:r>
+          <w:r>
+            <w:rPr>
+              <w:noProof/>
+              <w:webHidden/>
+            </w:rPr>
+            <w:instrText xml:space="preserve"> PAGEREF _Toc495413117 \h </w:instrText>
+          </w:r>
+          <w:r>
+            <w:rPr>
+              <w:noProof/>
+              <w:webHidden/>
+            </w:rPr>
+          </w:r>
+          <w:r>
+            <w:rPr>
+              <w:noProof/>
+              <w:webHidden/>
+            </w:rPr>
+            <w:fldChar w:fldCharType="separate"/>
+          </w:r>
+          <w:r>
+            <w:rPr>
+              <w:noProof/>
+              <w:webHidden/>
+            </w:rPr>
+            <w:t>2</w:t>
+          </w:r>
+          <w:r>
+            <w:rPr>
+              <w:noProof/>
+              <w:webHidden/>
+            </w:rPr>
+            <w:fldChar w:fldCharType="end"/>
+          </w:r>
+          <w:r>
+            <w:rPr>
+              <w:rStyle w:val="Hyperlink"/>
+              <w:noProof/>
+            </w:rPr>
+            <w:fldChar w:fldCharType="end"/>
+          </w:r>
+        </w:p>
+        <w:p>
+          <w:pPr>
+            <w:pStyle w:val="TOC1"/>
+            <w:tabs>
+              <w:tab w:val="right" w:leader="dot" w:pos="9350"/>
+            </w:tabs>
+            <w:rPr>
+              <w:rFonts w:eastAsiaTheme="minorEastAsia"/>
+              <w:noProof/>
+            </w:rPr>
+          </w:pPr>
+          <w:hyperlink w:anchor="_Toc495413118" w:history="1">
             <w:r>
               <w:rPr>
                 <w:rStyle w:val="Hyperlink"/>
                 <w:noProof/>
               </w:rPr>
-              <w:t>Contributions:</w:t>
+              <w:t>Interaction Diagrams</w:t>
             </w:r>
             <w:r>
               <w:rPr>
@@ -307,7 +430,7 @@
                 <w:noProof/>
                 <w:webHidden/>
               </w:rPr>
-              <w:instrText xml:space="preserve"> PAGEREF _Toc494828143 \h </w:instrText>
+              <w:instrText xml:space="preserve"> PAGEREF _Toc495413118 \h </w:instrText>
             </w:r>
             <w:r>
               <w:rPr>
@@ -327,7 +450,76 @@
                 <w:noProof/>
                 <w:webHidden/>
               </w:rPr>
-              <w:t>2</w:t>
+              <w:t>4</w:t>
+            </w:r>
+            <w:r>
+              <w:rPr>
+                <w:noProof/>
+                <w:webHidden/>
+              </w:rPr>
+              <w:fldChar w:fldCharType="end"/>
+            </w:r>
+          </w:hyperlink>
+        </w:p>
+        <w:p>
+          <w:pPr>
+            <w:pStyle w:val="TOC2"/>
+            <w:tabs>
+              <w:tab w:val="right" w:leader="dot" w:pos="9350"/>
+            </w:tabs>
+            <w:rPr>
+              <w:rFonts w:eastAsiaTheme="minorEastAsia"/>
+              <w:noProof/>
+            </w:rPr>
+          </w:pPr>
+          <w:hyperlink w:anchor="_Toc495413119" w:history="1">
+            <w:r>
+              <w:rPr>
+                <w:rStyle w:val="Hyperlink"/>
+                <w:noProof/>
+              </w:rPr>
+              <w:t>Sequence Diagrams</w:t>
+            </w:r>
+            <w:r>
+              <w:rPr>
+                <w:noProof/>
+                <w:webHidden/>
+              </w:rPr>
+              <w:tab/>
+            </w:r>
+            <w:r>
+              <w:rPr>
+                <w:noProof/>
+                <w:webHidden/>
+              </w:rPr>
+              <w:fldChar w:fldCharType="begin"/>
+            </w:r>
+            <w:r>
+              <w:rPr>
+                <w:noProof/>
+                <w:webHidden/>
+              </w:rPr>
+              <w:instrText xml:space="preserve"> PAGEREF _Toc495413119 \h </w:instrText>
+            </w:r>
+            <w:r>
+              <w:rPr>
+                <w:noProof/>
+                <w:webHidden/>
+              </w:rPr>
+            </w:r>
+            <w:r>
+              <w:rPr>
+                <w:noProof/>
+                <w:webHidden/>
+              </w:rPr>
+              <w:fldChar w:fldCharType="separate"/>
+            </w:r>
+            <w:r>
+              <w:rPr>
+                <w:noProof/>
+                <w:webHidden/>
+              </w:rPr>
+              <w:t>4</w:t>
             </w:r>
             <w:r>
               <w:rPr>
@@ -347,17 +539,15 @@
             <w:rPr>
               <w:rFonts w:eastAsiaTheme="minorEastAsia"/>
               <w:noProof/>
-              <w:sz w:val="24"/>
-              <w:szCs w:val="24"/>
             </w:rPr>
           </w:pPr>
-          <w:hyperlink w:anchor="_Toc494828144" w:history="1">
+          <w:hyperlink w:anchor="_Toc495413120" w:history="1">
             <w:r>
               <w:rPr>
                 <w:rStyle w:val="Hyperlink"/>
                 <w:noProof/>
               </w:rPr>
-              <w:t>Interaction Diagrams</w:t>
+              <w:t>System Architecture</w:t>
             </w:r>
             <w:r>
               <w:rPr>
@@ -378,7 +568,7 @@
                 <w:noProof/>
                 <w:webHidden/>
               </w:rPr>
-              <w:instrText xml:space="preserve"> PAGEREF _Toc494828144 \h </w:instrText>
+              <w:instrText xml:space="preserve"> PAGEREF _Toc495413120 \h </w:instrText>
             </w:r>
             <w:r>
               <w:rPr>
@@ -398,7 +588,7 @@
                 <w:noProof/>
                 <w:webHidden/>
               </w:rPr>
-              <w:t>4</w:t>
+              <w:t>6</w:t>
             </w:r>
             <w:r>
               <w:rPr>
@@ -418,17 +608,15 @@
             <w:rPr>
               <w:rFonts w:eastAsiaTheme="minorEastAsia"/>
               <w:noProof/>
-              <w:sz w:val="24"/>
-              <w:szCs w:val="24"/>
             </w:rPr>
           </w:pPr>
-          <w:hyperlink w:anchor="_Toc494828145" w:history="1">
+          <w:hyperlink w:anchor="_Toc495413121" w:history="1">
             <w:r>
               <w:rPr>
                 <w:rStyle w:val="Hyperlink"/>
                 <w:noProof/>
               </w:rPr>
-              <w:t>Sequence Diagrams</w:t>
+              <w:t>Architecture Styles</w:t>
             </w:r>
             <w:r>
               <w:rPr>
@@ -449,7 +637,7 @@
                 <w:noProof/>
                 <w:webHidden/>
               </w:rPr>
-              <w:instrText xml:space="preserve"> PAGEREF _Toc494828145 \h </w:instrText>
+              <w:instrText xml:space="preserve"> PAGEREF _Toc495413121 \h </w:instrText>
             </w:r>
             <w:r>
               <w:rPr>
@@ -469,7 +657,559 @@
                 <w:noProof/>
                 <w:webHidden/>
               </w:rPr>
-              <w:t>4</w:t>
+              <w:t>6</w:t>
+            </w:r>
+            <w:r>
+              <w:rPr>
+                <w:noProof/>
+                <w:webHidden/>
+              </w:rPr>
+              <w:fldChar w:fldCharType="end"/>
+            </w:r>
+          </w:hyperlink>
+        </w:p>
+        <w:p>
+          <w:pPr>
+            <w:pStyle w:val="TOC2"/>
+            <w:tabs>
+              <w:tab w:val="right" w:leader="dot" w:pos="9350"/>
+            </w:tabs>
+            <w:rPr>
+              <w:rFonts w:eastAsiaTheme="minorEastAsia"/>
+              <w:noProof/>
+            </w:rPr>
+          </w:pPr>
+          <w:hyperlink w:anchor="_Toc495413122" w:history="1">
+            <w:r>
+              <w:rPr>
+                <w:rStyle w:val="Hyperlink"/>
+                <w:noProof/>
+              </w:rPr>
+              <w:t>UML Package Diagram</w:t>
+            </w:r>
+            <w:r>
+              <w:rPr>
+                <w:noProof/>
+                <w:webHidden/>
+              </w:rPr>
+              <w:tab/>
+            </w:r>
+            <w:r>
+              <w:rPr>
+                <w:noProof/>
+                <w:webHidden/>
+              </w:rPr>
+              <w:fldChar w:fldCharType="begin"/>
+            </w:r>
+            <w:r>
+              <w:rPr>
+                <w:noProof/>
+                <w:webHidden/>
+              </w:rPr>
+              <w:instrText xml:space="preserve"> PAGEREF _Toc495413122 \h </w:instrText>
+            </w:r>
+            <w:r>
+              <w:rPr>
+                <w:noProof/>
+                <w:webHidden/>
+              </w:rPr>
+            </w:r>
+            <w:r>
+              <w:rPr>
+                <w:noProof/>
+                <w:webHidden/>
+              </w:rPr>
+              <w:fldChar w:fldCharType="separate"/>
+            </w:r>
+            <w:r>
+              <w:rPr>
+                <w:noProof/>
+                <w:webHidden/>
+              </w:rPr>
+              <w:t>6</w:t>
+            </w:r>
+            <w:r>
+              <w:rPr>
+                <w:noProof/>
+                <w:webHidden/>
+              </w:rPr>
+              <w:fldChar w:fldCharType="end"/>
+            </w:r>
+          </w:hyperlink>
+        </w:p>
+        <w:p>
+          <w:pPr>
+            <w:pStyle w:val="TOC2"/>
+            <w:tabs>
+              <w:tab w:val="right" w:leader="dot" w:pos="9350"/>
+            </w:tabs>
+            <w:rPr>
+              <w:rFonts w:eastAsiaTheme="minorEastAsia"/>
+              <w:noProof/>
+            </w:rPr>
+          </w:pPr>
+          <w:hyperlink w:anchor="_Toc495413123" w:history="1">
+            <w:r>
+              <w:rPr>
+                <w:rStyle w:val="Hyperlink"/>
+                <w:noProof/>
+              </w:rPr>
+              <w:t>Mapping Subsystems to hardware</w:t>
+            </w:r>
+            <w:r>
+              <w:rPr>
+                <w:noProof/>
+                <w:webHidden/>
+              </w:rPr>
+              <w:tab/>
+            </w:r>
+            <w:r>
+              <w:rPr>
+                <w:noProof/>
+                <w:webHidden/>
+              </w:rPr>
+              <w:fldChar w:fldCharType="begin"/>
+            </w:r>
+            <w:r>
+              <w:rPr>
+                <w:noProof/>
+                <w:webHidden/>
+              </w:rPr>
+              <w:instrText xml:space="preserve"> PAGEREF _Toc495413123 \h </w:instrText>
+            </w:r>
+            <w:r>
+              <w:rPr>
+                <w:noProof/>
+                <w:webHidden/>
+              </w:rPr>
+            </w:r>
+            <w:r>
+              <w:rPr>
+                <w:noProof/>
+                <w:webHidden/>
+              </w:rPr>
+              <w:fldChar w:fldCharType="separate"/>
+            </w:r>
+            <w:r>
+              <w:rPr>
+                <w:noProof/>
+                <w:webHidden/>
+              </w:rPr>
+              <w:t>6</w:t>
+            </w:r>
+            <w:r>
+              <w:rPr>
+                <w:noProof/>
+                <w:webHidden/>
+              </w:rPr>
+              <w:fldChar w:fldCharType="end"/>
+            </w:r>
+          </w:hyperlink>
+        </w:p>
+        <w:p>
+          <w:pPr>
+            <w:pStyle w:val="TOC2"/>
+            <w:tabs>
+              <w:tab w:val="right" w:leader="dot" w:pos="9350"/>
+            </w:tabs>
+            <w:rPr>
+              <w:rFonts w:eastAsiaTheme="minorEastAsia"/>
+              <w:noProof/>
+            </w:rPr>
+          </w:pPr>
+          <w:hyperlink w:anchor="_Toc495413124" w:history="1">
+            <w:r>
+              <w:rPr>
+                <w:rStyle w:val="Hyperlink"/>
+                <w:noProof/>
+              </w:rPr>
+              <w:t>Persistent Data Storage</w:t>
+            </w:r>
+            <w:r>
+              <w:rPr>
+                <w:noProof/>
+                <w:webHidden/>
+              </w:rPr>
+              <w:tab/>
+            </w:r>
+            <w:r>
+              <w:rPr>
+                <w:noProof/>
+                <w:webHidden/>
+              </w:rPr>
+              <w:fldChar w:fldCharType="begin"/>
+            </w:r>
+            <w:r>
+              <w:rPr>
+                <w:noProof/>
+                <w:webHidden/>
+              </w:rPr>
+              <w:instrText xml:space="preserve"> PAGEREF _Toc495413124 \h </w:instrText>
+            </w:r>
+            <w:r>
+              <w:rPr>
+                <w:noProof/>
+                <w:webHidden/>
+              </w:rPr>
+            </w:r>
+            <w:r>
+              <w:rPr>
+                <w:noProof/>
+                <w:webHidden/>
+              </w:rPr>
+              <w:fldChar w:fldCharType="separate"/>
+            </w:r>
+            <w:r>
+              <w:rPr>
+                <w:noProof/>
+                <w:webHidden/>
+              </w:rPr>
+              <w:t>6</w:t>
+            </w:r>
+            <w:r>
+              <w:rPr>
+                <w:noProof/>
+                <w:webHidden/>
+              </w:rPr>
+              <w:fldChar w:fldCharType="end"/>
+            </w:r>
+          </w:hyperlink>
+        </w:p>
+        <w:p>
+          <w:pPr>
+            <w:pStyle w:val="TOC2"/>
+            <w:tabs>
+              <w:tab w:val="right" w:leader="dot" w:pos="9350"/>
+            </w:tabs>
+            <w:rPr>
+              <w:rFonts w:eastAsiaTheme="minorEastAsia"/>
+              <w:noProof/>
+            </w:rPr>
+          </w:pPr>
+          <w:hyperlink w:anchor="_Toc495413125" w:history="1">
+            <w:r>
+              <w:rPr>
+                <w:rStyle w:val="Hyperlink"/>
+                <w:noProof/>
+              </w:rPr>
+              <w:t>Network Protocol</w:t>
+            </w:r>
+            <w:r>
+              <w:rPr>
+                <w:noProof/>
+                <w:webHidden/>
+              </w:rPr>
+              <w:tab/>
+            </w:r>
+            <w:r>
+              <w:rPr>
+                <w:noProof/>
+                <w:webHidden/>
+              </w:rPr>
+              <w:fldChar w:fldCharType="begin"/>
+            </w:r>
+            <w:r>
+              <w:rPr>
+                <w:noProof/>
+                <w:webHidden/>
+              </w:rPr>
+              <w:instrText xml:space="preserve"> PAGEREF _Toc495413125 \h </w:instrText>
+            </w:r>
+            <w:r>
+              <w:rPr>
+                <w:noProof/>
+                <w:webHidden/>
+              </w:rPr>
+            </w:r>
+            <w:r>
+              <w:rPr>
+                <w:noProof/>
+                <w:webHidden/>
+              </w:rPr>
+              <w:fldChar w:fldCharType="separate"/>
+            </w:r>
+            <w:r>
+              <w:rPr>
+                <w:noProof/>
+                <w:webHidden/>
+              </w:rPr>
+              <w:t>6</w:t>
+            </w:r>
+            <w:r>
+              <w:rPr>
+                <w:noProof/>
+                <w:webHidden/>
+              </w:rPr>
+              <w:fldChar w:fldCharType="end"/>
+            </w:r>
+          </w:hyperlink>
+        </w:p>
+        <w:p>
+          <w:pPr>
+            <w:pStyle w:val="TOC2"/>
+            <w:tabs>
+              <w:tab w:val="right" w:leader="dot" w:pos="9350"/>
+            </w:tabs>
+            <w:rPr>
+              <w:rFonts w:eastAsiaTheme="minorEastAsia"/>
+              <w:noProof/>
+            </w:rPr>
+          </w:pPr>
+          <w:hyperlink w:anchor="_Toc495413126" w:history="1">
+            <w:r>
+              <w:rPr>
+                <w:rStyle w:val="Hyperlink"/>
+                <w:noProof/>
+              </w:rPr>
+              <w:t>Global Control Flow</w:t>
+            </w:r>
+            <w:r>
+              <w:rPr>
+                <w:noProof/>
+                <w:webHidden/>
+              </w:rPr>
+              <w:tab/>
+            </w:r>
+            <w:r>
+              <w:rPr>
+                <w:noProof/>
+                <w:webHidden/>
+              </w:rPr>
+              <w:fldChar w:fldCharType="begin"/>
+            </w:r>
+            <w:r>
+              <w:rPr>
+                <w:noProof/>
+                <w:webHidden/>
+              </w:rPr>
+              <w:instrText xml:space="preserve"> PAGEREF _Toc495413126 \h </w:instrText>
+            </w:r>
+            <w:r>
+              <w:rPr>
+                <w:noProof/>
+                <w:webHidden/>
+              </w:rPr>
+            </w:r>
+            <w:r>
+              <w:rPr>
+                <w:noProof/>
+                <w:webHidden/>
+              </w:rPr>
+              <w:fldChar w:fldCharType="separate"/>
+            </w:r>
+            <w:r>
+              <w:rPr>
+                <w:noProof/>
+                <w:webHidden/>
+              </w:rPr>
+              <w:t>7</w:t>
+            </w:r>
+            <w:r>
+              <w:rPr>
+                <w:noProof/>
+                <w:webHidden/>
+              </w:rPr>
+              <w:fldChar w:fldCharType="end"/>
+            </w:r>
+          </w:hyperlink>
+        </w:p>
+        <w:p>
+          <w:pPr>
+            <w:pStyle w:val="TOC3"/>
+            <w:tabs>
+              <w:tab w:val="right" w:leader="dot" w:pos="9350"/>
+            </w:tabs>
+            <w:rPr>
+              <w:rFonts w:eastAsiaTheme="minorEastAsia"/>
+              <w:noProof/>
+            </w:rPr>
+          </w:pPr>
+          <w:hyperlink w:anchor="_Toc495413127" w:history="1">
+            <w:r>
+              <w:rPr>
+                <w:rStyle w:val="Hyperlink"/>
+                <w:noProof/>
+              </w:rPr>
+              <w:t>Execution Order:</w:t>
+            </w:r>
+            <w:r>
+              <w:rPr>
+                <w:noProof/>
+                <w:webHidden/>
+              </w:rPr>
+              <w:tab/>
+            </w:r>
+            <w:r>
+              <w:rPr>
+                <w:noProof/>
+                <w:webHidden/>
+              </w:rPr>
+              <w:fldChar w:fldCharType="begin"/>
+            </w:r>
+            <w:r>
+              <w:rPr>
+                <w:noProof/>
+                <w:webHidden/>
+              </w:rPr>
+              <w:instrText xml:space="preserve"> PAGEREF _Toc495413127 \h </w:instrText>
+            </w:r>
+            <w:r>
+              <w:rPr>
+                <w:noProof/>
+                <w:webHidden/>
+              </w:rPr>
+            </w:r>
+            <w:r>
+              <w:rPr>
+                <w:noProof/>
+                <w:webHidden/>
+              </w:rPr>
+              <w:fldChar w:fldCharType="separate"/>
+            </w:r>
+            <w:r>
+              <w:rPr>
+                <w:noProof/>
+                <w:webHidden/>
+              </w:rPr>
+              <w:t>7</w:t>
+            </w:r>
+            <w:r>
+              <w:rPr>
+                <w:noProof/>
+                <w:webHidden/>
+              </w:rPr>
+              <w:fldChar w:fldCharType="end"/>
+            </w:r>
+          </w:hyperlink>
+        </w:p>
+        <w:p>
+          <w:pPr>
+            <w:pStyle w:val="TOC3"/>
+            <w:tabs>
+              <w:tab w:val="right" w:leader="dot" w:pos="9350"/>
+            </w:tabs>
+            <w:rPr>
+              <w:rFonts w:eastAsiaTheme="minorEastAsia"/>
+              <w:noProof/>
+            </w:rPr>
+          </w:pPr>
+          <w:hyperlink w:anchor="_Toc495413128" w:history="1">
+            <w:r>
+              <w:rPr>
+                <w:rStyle w:val="Hyperlink"/>
+                <w:noProof/>
+              </w:rPr>
+              <w:t>Time Dependency:</w:t>
+            </w:r>
+            <w:r>
+              <w:rPr>
+                <w:noProof/>
+                <w:webHidden/>
+              </w:rPr>
+              <w:tab/>
+            </w:r>
+            <w:r>
+              <w:rPr>
+                <w:noProof/>
+                <w:webHidden/>
+              </w:rPr>
+              <w:fldChar w:fldCharType="begin"/>
+            </w:r>
+            <w:r>
+              <w:rPr>
+                <w:noProof/>
+                <w:webHidden/>
+              </w:rPr>
+              <w:instrText xml:space="preserve"> PAGEREF _Toc495413128 \h </w:instrText>
+            </w:r>
+            <w:r>
+              <w:rPr>
+                <w:noProof/>
+                <w:webHidden/>
+              </w:rPr>
+            </w:r>
+            <w:r>
+              <w:rPr>
+                <w:noProof/>
+                <w:webHidden/>
+              </w:rPr>
+              <w:fldChar w:fldCharType="separate"/>
+            </w:r>
+            <w:r>
+              <w:rPr>
+                <w:noProof/>
+                <w:webHidden/>
+              </w:rPr>
+              <w:t>7</w:t>
+            </w:r>
+            <w:r>
+              <w:rPr>
+                <w:noProof/>
+                <w:webHidden/>
+              </w:rPr>
+              <w:fldChar w:fldCharType="end"/>
+            </w:r>
+          </w:hyperlink>
+        </w:p>
+        <w:p>
+          <w:pPr>
+            <w:pStyle w:val="TOC2"/>
+            <w:tabs>
+              <w:tab w:val="right" w:leader="dot" w:pos="9350"/>
+            </w:tabs>
+            <w:rPr>
+              <w:rFonts w:eastAsiaTheme="minorEastAsia"/>
+              <w:noProof/>
+            </w:rPr>
+          </w:pPr>
+          <w:hyperlink w:anchor="_Toc495413129" w:history="1">
+            <w:r>
+              <w:rPr>
+                <w:rStyle w:val="Hyperlink"/>
+                <w:noProof/>
+              </w:rPr>
+              <w:t>Hardware Requirements</w:t>
+            </w:r>
+            <w:r>
+              <w:rPr>
+                <w:noProof/>
+                <w:webHidden/>
+              </w:rPr>
+              <w:tab/>
+            </w:r>
+            <w:r>
+              <w:rPr>
+                <w:noProof/>
+                <w:webHidden/>
+              </w:rPr>
+              <w:fldChar w:fldCharType="begin"/>
+            </w:r>
+            <w:r>
+              <w:rPr>
+                <w:noProof/>
+                <w:webHidden/>
+              </w:rPr>
+              <w:instrText xml:space="preserve"> PAGEREF _Toc495413129 \h </w:instrText>
+            </w:r>
+            <w:r>
+              <w:rPr>
+                <w:noProof/>
+                <w:webHidden/>
+              </w:rPr>
+            </w:r>
+            <w:r>
+              <w:rPr>
+                <w:noProof/>
+                <w:webHidden/>
+              </w:rPr>
+              <w:fldChar w:fldCharType="separate"/>
+            </w:r>
+            <w:r>
+              <w:rPr>
+                <w:noProof/>
+                <w:webHidden/>
+              </w:rPr>
+              <w:t>7</w:t>
             </w:r>
             <w:r>
               <w:rPr>
@@ -489,11 +1229,9 @@
             <w:rPr>
               <w:rFonts w:eastAsiaTheme="minorEastAsia"/>
               <w:noProof/>
-              <w:sz w:val="24"/>
-              <w:szCs w:val="24"/>
             </w:rPr>
           </w:pPr>
-          <w:hyperlink w:anchor="_Toc494828146" w:history="1">
+          <w:hyperlink w:anchor="_Toc495413130" w:history="1">
             <w:r>
               <w:rPr>
                 <w:rStyle w:val="Hyperlink"/>
@@ -520,7 +1258,7 @@
                 <w:noProof/>
                 <w:webHidden/>
               </w:rPr>
-              <w:instrText xml:space="preserve"> PAGEREF _Toc494828146 \h </w:instrText>
+              <w:instrText xml:space="preserve"> PAGEREF _Toc495413130 \h </w:instrText>
             </w:r>
             <w:r>
               <w:rPr>
@@ -540,7 +1278,7 @@
                 <w:noProof/>
                 <w:webHidden/>
               </w:rPr>
-              <w:t>5</w:t>
+              <w:t>7</w:t>
             </w:r>
             <w:r>
               <w:rPr>
@@ -560,11 +1298,9 @@
             <w:rPr>
               <w:rFonts w:eastAsiaTheme="minorEastAsia"/>
               <w:noProof/>
-              <w:sz w:val="24"/>
-              <w:szCs w:val="24"/>
             </w:rPr>
           </w:pPr>
-          <w:hyperlink w:anchor="_Toc494828147" w:history="1">
+          <w:hyperlink w:anchor="_Toc495413131" w:history="1">
             <w:r>
               <w:rPr>
                 <w:rStyle w:val="Hyperlink"/>
@@ -591,7 +1327,7 @@
                 <w:noProof/>
                 <w:webHidden/>
               </w:rPr>
-              <w:instrText xml:space="preserve"> PAGEREF _Toc494828147 \h </w:instrText>
+              <w:instrText xml:space="preserve"> PAGEREF _Toc495413131 \h </w:instrText>
             </w:r>
             <w:r>
               <w:rPr>
@@ -611,7 +1347,76 @@
                 <w:noProof/>
                 <w:webHidden/>
               </w:rPr>
-              <w:t>5</w:t>
+              <w:t>7</w:t>
+            </w:r>
+            <w:r>
+              <w:rPr>
+                <w:noProof/>
+                <w:webHidden/>
+              </w:rPr>
+              <w:fldChar w:fldCharType="end"/>
+            </w:r>
+          </w:hyperlink>
+        </w:p>
+        <w:p>
+          <w:pPr>
+            <w:pStyle w:val="TOC1"/>
+            <w:tabs>
+              <w:tab w:val="right" w:leader="dot" w:pos="9350"/>
+            </w:tabs>
+            <w:rPr>
+              <w:rFonts w:eastAsiaTheme="minorEastAsia"/>
+              <w:noProof/>
+            </w:rPr>
+          </w:pPr>
+          <w:hyperlink w:anchor="_Toc495413132" w:history="1">
+            <w:r>
+              <w:rPr>
+                <w:rStyle w:val="Hyperlink"/>
+                <w:noProof/>
+              </w:rPr>
+              <w:t>References</w:t>
+            </w:r>
+            <w:r>
+              <w:rPr>
+                <w:noProof/>
+                <w:webHidden/>
+              </w:rPr>
+              <w:tab/>
+            </w:r>
+            <w:r>
+              <w:rPr>
+                <w:noProof/>
+                <w:webHidden/>
+              </w:rPr>
+              <w:fldChar w:fldCharType="begin"/>
+            </w:r>
+            <w:r>
+              <w:rPr>
+                <w:noProof/>
+                <w:webHidden/>
+              </w:rPr>
+              <w:instrText xml:space="preserve"> PAGEREF _Toc495413132 \h </w:instrText>
+            </w:r>
+            <w:r>
+              <w:rPr>
+                <w:noProof/>
+                <w:webHidden/>
+              </w:rPr>
+            </w:r>
+            <w:r>
+              <w:rPr>
+                <w:noProof/>
+                <w:webHidden/>
+              </w:rPr>
+              <w:fldChar w:fldCharType="separate"/>
+            </w:r>
+            <w:r>
+              <w:rPr>
+                <w:noProof/>
+                <w:webHidden/>
+              </w:rPr>
+              <w:t>10</w:t>
             </w:r>
             <w:r>
               <w:rPr>
@@ -645,36 +1450,26 @@
     <w:p/>
     <w:p/>
     <w:p/>
-    <w:p/>
-    <w:p/>
-    <w:p/>
-    <w:p/>
-    <w:p/>
-    <w:p/>
-    <w:p/>
-    <w:p/>
-    <w:p/>
     <w:p>
       <w:pPr>
         <w:pStyle w:val="Heading1"/>
       </w:pPr>
-      <w:bookmarkStart w:id="1" w:name="_Toc494828144"/>
-      <w:r>
-        <w:lastRenderedPageBreak/>
+      <w:bookmarkStart w:id="2" w:name="_Toc495413118"/>
+      <w:r>
         <w:t>Interaction Diagrams</w:t>
       </w:r>
-      <w:bookmarkEnd w:id="1"/>
+      <w:bookmarkEnd w:id="2"/>
     </w:p>
     <w:p>
       <w:pPr>
         <w:pStyle w:val="Heading2"/>
         <w:ind w:firstLine="720"/>
       </w:pPr>
-      <w:bookmarkStart w:id="2" w:name="_Toc494828145"/>
+      <w:bookmarkStart w:id="3" w:name="_Toc495413119"/>
       <w:r>
         <w:t>Sequence Diagrams</w:t>
       </w:r>
-      <w:bookmarkEnd w:id="2"/>
+      <w:bookmarkEnd w:id="3"/>
     </w:p>
     <w:p/>
     <w:p>
@@ -727,7 +1522,6 @@
         <w:rPr>
           <w:noProof/>
         </w:rPr>
-        <w:lastRenderedPageBreak/>
         <w:drawing>
           <wp:inline distT="0" distB="0" distL="0" distR="0" wp14:anchorId="20B228AD" wp14:editId="67B44F5D">
             <wp:extent cx="4247674" cy="2517140"/>
@@ -808,7 +1602,6 @@
         </w:drawing>
       </w:r>
     </w:p>
-    <w:p/>
     <w:p>
       <w:r>
         <w:rPr>
@@ -864,36 +1657,461 @@
         </w:drawing>
       </w:r>
     </w:p>
-    <w:p/>
     <w:p>
       <w:pPr>
         <w:pStyle w:val="Heading1"/>
       </w:pPr>
-      <w:bookmarkStart w:id="3" w:name="_Toc494828146"/>
-      <w:bookmarkStart w:id="4" w:name="_Toc494097111"/>
-      <w:r>
-        <w:t>Progress Report</w:t>
-      </w:r>
-      <w:bookmarkEnd w:id="3"/>
+      <w:bookmarkStart w:id="4" w:name="_Toc495413120"/>
+      <w:r>
+        <w:lastRenderedPageBreak/>
+        <w:t>System Architecture</w:t>
+      </w:r>
+      <w:bookmarkEnd w:id="4"/>
     </w:p>
     <w:p/>
     <w:p>
-      <w:r>
-        <w:t>We have implanted all the front-e</w:t>
-      </w:r>
-      <w:r>
-        <w:t>nd work for our game. Our board</w:t>
-      </w:r>
-      <w:r>
-        <w:t xml:space="preserve"> is loading with all the cards. All our assets are loaded. Functions have been started and the deck hand function has been programmed. End/New Game button also functional.</w:t>
-      </w:r>
+      <w:pPr>
+        <w:pStyle w:val="Heading2"/>
+      </w:pPr>
+      <w:bookmarkStart w:id="5" w:name="_Toc495413121"/>
+      <w:r>
+        <w:t>Architecture Styles</w:t>
+      </w:r>
+      <w:bookmarkEnd w:id="5"/>
     </w:p>
     <w:p>
       <w:r>
-        <w:t>We are working on shuffling the deck on initial game load, and giving the player his hand while working on the supply pile and trash pile functionality.</w:t>
+        <w:t xml:space="preserve">The bulk of this </w:t>
+      </w:r>
+      <w:r>
+        <w:t>system</w:t>
+      </w:r>
+      <w:r>
+        <w:t xml:space="preserve"> is built upon a </w:t>
+      </w:r>
+      <w:r>
+        <w:rPr>
+          <w:b/>
+        </w:rPr>
+        <w:t>component-based</w:t>
+      </w:r>
+      <w:r>
+        <w:t xml:space="preserve"> architectural style. The </w:t>
+      </w:r>
+      <w:r>
+        <w:t>system</w:t>
+      </w:r>
+      <w:r>
+        <w:t xml:space="preserve"> is built from functions and objects that are dedicated to their own purpose</w:t>
+      </w:r>
+      <w:r>
+        <w:t xml:space="preserve"> so that they can be replaced, used in a similar program, and easily extended. This architectural style is easier to use than other architectures. </w:t>
+      </w:r>
+      <w:r>
+        <w:t xml:space="preserve">In the future we may implement </w:t>
+      </w:r>
+      <w:r>
+        <w:t xml:space="preserve">a </w:t>
+      </w:r>
+      <w:r>
+        <w:rPr>
+          <w:b/>
+        </w:rPr>
+        <w:t>client-queue-client</w:t>
+      </w:r>
+      <w:r>
+        <w:rPr>
+          <w:b/>
+        </w:rPr>
+        <w:t xml:space="preserve"> system</w:t>
+      </w:r>
+      <w:r>
+        <w:t xml:space="preserve"> for multiplayer games. </w:t>
       </w:r>
     </w:p>
     <w:p>
+      <w:pPr>
+        <w:pStyle w:val="Heading2"/>
+      </w:pPr>
+      <w:bookmarkStart w:id="6" w:name="_Toc495413122"/>
+      <w:r>
+        <w:t>UML Package Diagram</w:t>
+      </w:r>
+      <w:bookmarkEnd w:id="6"/>
+    </w:p>
+    <w:p>
+      <w:r>
+        <w:rPr>
+          <w:noProof/>
+        </w:rPr>
+        <w:drawing>
+          <wp:inline distT="0" distB="0" distL="0" distR="0" wp14:anchorId="30CAD227" wp14:editId="6FECDEA2">
+            <wp:extent cx="5895975" cy="3676650"/>
+            <wp:effectExtent l="0" t="0" r="9525" b="0"/>
+            <wp:docPr id="5" name="Picture 5"/>
+            <wp:cNvGraphicFramePr>
+              <a:graphicFrameLocks xmlns:a="http://schemas.openxmlformats.org/drawingml/2006/main" noChangeAspect="1"/>
+            </wp:cNvGraphicFramePr>
+            <a:graphic xmlns:a="http://schemas.openxmlformats.org/drawingml/2006/main">
+              <a:graphicData uri="http://schemas.openxmlformats.org/drawingml/2006/picture">
+                <pic:pic xmlns:pic="http://schemas.openxmlformats.org/drawingml/2006/picture">
+                  <pic:nvPicPr>
+                    <pic:cNvPr id="1" name=""/>
+                    <pic:cNvPicPr/>
+                  </pic:nvPicPr>
+                  <pic:blipFill>
+                    <a:blip r:embed="rId13"/>
+                    <a:stretch>
+                      <a:fillRect/>
+                    </a:stretch>
+                  </pic:blipFill>
+                  <pic:spPr>
+                    <a:xfrm>
+                      <a:off x="0" y="0"/>
+                      <a:ext cx="5895975" cy="3676650"/>
+                    </a:xfrm>
+                    <a:prstGeom prst="rect">
+                      <a:avLst/>
+                    </a:prstGeom>
+                  </pic:spPr>
+                </pic:pic>
+              </a:graphicData>
+            </a:graphic>
+          </wp:inline>
+        </w:drawing>
+      </w:r>
+    </w:p>
+    <w:p>
+      <w:pPr>
+        <w:pStyle w:val="Heading2"/>
+      </w:pPr>
+      <w:bookmarkStart w:id="7" w:name="_Toc495413123"/>
+      <w:r>
+        <w:t>Mapping Subsystems to hardware</w:t>
+      </w:r>
+      <w:bookmarkEnd w:id="7"/>
+    </w:p>
+    <w:p>
+      <w:r>
+        <w:t>The</w:t>
+      </w:r>
+      <w:r>
+        <w:t xml:space="preserve"> subsystems are all client based for </w:t>
+      </w:r>
+      <w:r>
+        <w:t>the time being</w:t>
+      </w:r>
+      <w:r>
+        <w:t>.</w:t>
+      </w:r>
+    </w:p>
+    <w:p>
+      <w:pPr>
+        <w:pStyle w:val="Heading2"/>
+      </w:pPr>
+      <w:bookmarkStart w:id="8" w:name="_Toc495413124"/>
+      <w:r>
+        <w:t>Persistent Data Storage</w:t>
+      </w:r>
+      <w:bookmarkEnd w:id="8"/>
+    </w:p>
+    <w:p>
+      <w:r>
+        <w:t xml:space="preserve">The players high score needs to be persistent at some point in development. This may not be </w:t>
+      </w:r>
+      <w:r>
+        <w:t>included in</w:t>
+      </w:r>
+      <w:r>
+        <w:t xml:space="preserve"> the initial release of the game.</w:t>
+      </w:r>
+      <w:r>
+        <w:t xml:space="preserve"> The player high scores will be stored in a relational database in the format: </w:t>
+      </w:r>
+    </w:p>
+    <w:tbl>
+      <w:tblPr>
+        <w:tblStyle w:val="TableGrid"/>
+        <w:tblW w:w="0" w:type="auto"/>
+        <w:tblLook w:val="04A0" w:firstRow="1" w:lastRow="0" w:firstColumn="1" w:lastColumn="0" w:noHBand="0" w:noVBand="1"/>
+      </w:tblPr>
+      <w:tblGrid>
+        <w:gridCol w:w="3116"/>
+        <w:gridCol w:w="3117"/>
+        <w:gridCol w:w="3117"/>
+      </w:tblGrid>
+      <w:tr>
+        <w:tc>
+          <w:tcPr>
+            <w:tcW w:w="3116" w:type="dxa"/>
+          </w:tcPr>
+          <w:p>
+            <w:r>
+              <w:t>Player name</w:t>
+            </w:r>
+          </w:p>
+        </w:tc>
+        <w:tc>
+          <w:tcPr>
+            <w:tcW w:w="3117" w:type="dxa"/>
+          </w:tcPr>
+          <w:p>
+            <w:r>
+              <w:t>High Score</w:t>
+            </w:r>
+          </w:p>
+        </w:tc>
+        <w:tc>
+          <w:tcPr>
+            <w:tcW w:w="3117" w:type="dxa"/>
+          </w:tcPr>
+          <w:p>
+            <w:r>
+              <w:t>Date</w:t>
+            </w:r>
+          </w:p>
+        </w:tc>
+      </w:tr>
+    </w:tbl>
+    <w:p>
+      <w:pPr>
+        <w:pStyle w:val="Heading2"/>
+      </w:pPr>
+      <w:r>
+        <w:br/>
+      </w:r>
+      <w:bookmarkStart w:id="9" w:name="_Toc495413125"/>
+      <w:r>
+        <w:t>Network Protocol</w:t>
+      </w:r>
+      <w:bookmarkEnd w:id="9"/>
+    </w:p>
+    <w:p>
+      <w:r>
+        <w:t>We</w:t>
+      </w:r>
+      <w:r>
+        <w:t>’re</w:t>
+      </w:r>
+      <w:r>
+        <w:t xml:space="preserve"> using </w:t>
+      </w:r>
+      <w:r>
+        <w:rPr>
+          <w:b/>
+        </w:rPr>
+        <w:t>HTTP</w:t>
+      </w:r>
+      <w:r>
+        <w:t xml:space="preserve"> for this project because it’s simple to use, and we want our game to be easily accessible so that users can simply go to our website and start playing the game. </w:t>
+      </w:r>
+    </w:p>
+    <w:p>
+      <w:pPr>
+        <w:pStyle w:val="Heading2"/>
+      </w:pPr>
+      <w:bookmarkStart w:id="10" w:name="_Toc495413126"/>
+      <w:r>
+        <w:lastRenderedPageBreak/>
+        <w:t>Global Control Flow</w:t>
+      </w:r>
+      <w:bookmarkEnd w:id="10"/>
+    </w:p>
+    <w:p>
+      <w:pPr>
+        <w:pStyle w:val="Heading3"/>
+      </w:pPr>
+      <w:bookmarkStart w:id="11" w:name="_Toc495413127"/>
+      <w:r>
+        <w:t>Execution Order:</w:t>
+      </w:r>
+      <w:bookmarkEnd w:id="11"/>
+    </w:p>
+    <w:p>
+      <w:r>
+        <w:t xml:space="preserve">The system will be </w:t>
+      </w:r>
+      <w:r>
+        <w:t xml:space="preserve">event-driven. </w:t>
+      </w:r>
+      <w:r>
+        <w:t xml:space="preserve">As with most websites </w:t>
+      </w:r>
+      <w:r>
+        <w:t xml:space="preserve">the system will wait for the user to </w:t>
+      </w:r>
+      <w:r>
+        <w:t>act</w:t>
+      </w:r>
+      <w:r>
+        <w:t xml:space="preserve"> before </w:t>
+      </w:r>
+      <w:r>
+        <w:t>it does anything</w:t>
+      </w:r>
+      <w:r>
+        <w:t>.</w:t>
+      </w:r>
+    </w:p>
+    <w:p>
+      <w:pPr>
+        <w:pStyle w:val="Heading3"/>
+      </w:pPr>
+      <w:bookmarkStart w:id="12" w:name="_Toc495413128"/>
+      <w:r>
+        <w:t>Time Dependency:</w:t>
+      </w:r>
+      <w:bookmarkEnd w:id="12"/>
+    </w:p>
+    <w:p>
+      <w:r>
+        <w:t xml:space="preserve">The system won’t have any timers. </w:t>
+      </w:r>
+    </w:p>
+    <w:p/>
+    <w:p>
+      <w:pPr>
+        <w:pStyle w:val="Heading2"/>
+      </w:pPr>
+      <w:bookmarkStart w:id="13" w:name="_Toc495413129"/>
+      <w:r>
+        <w:t>Hardware Requirements</w:t>
+      </w:r>
+      <w:bookmarkEnd w:id="13"/>
+    </w:p>
+    <w:p>
+      <w:pPr>
+        <w:pStyle w:val="ListParagraph"/>
+        <w:numPr>
+          <w:ilvl w:val="0"/>
+          <w:numId w:val="5"/>
+        </w:numPr>
+      </w:pPr>
+      <w:r>
+        <w:t xml:space="preserve">Color display with minimum of 1024 X 768 resolution, </w:t>
+      </w:r>
+    </w:p>
+    <w:p>
+      <w:pPr>
+        <w:pStyle w:val="ListParagraph"/>
+        <w:numPr>
+          <w:ilvl w:val="0"/>
+          <w:numId w:val="5"/>
+        </w:numPr>
+      </w:pPr>
+      <w:r>
+        <w:t>Minimum 1.5ghz CPU with integrated graphics</w:t>
+      </w:r>
+    </w:p>
+    <w:p>
+      <w:pPr>
+        <w:pStyle w:val="ListParagraph"/>
+        <w:numPr>
+          <w:ilvl w:val="0"/>
+          <w:numId w:val="5"/>
+        </w:numPr>
+      </w:pPr>
+      <w:r>
+        <w:t>2GB of RAM</w:t>
+      </w:r>
+    </w:p>
+    <w:p>
+      <w:pPr>
+        <w:pStyle w:val="ListParagraph"/>
+        <w:numPr>
+          <w:ilvl w:val="0"/>
+          <w:numId w:val="5"/>
+        </w:numPr>
+      </w:pPr>
+      <w:r>
+        <w:t>500MB</w:t>
+      </w:r>
+      <w:r>
+        <w:t>s</w:t>
+      </w:r>
+      <w:r>
+        <w:t xml:space="preserve"> of free hard drive space</w:t>
+      </w:r>
+    </w:p>
+    <w:p>
+      <w:pPr>
+        <w:pStyle w:val="ListParagraph"/>
+        <w:numPr>
+          <w:ilvl w:val="0"/>
+          <w:numId w:val="5"/>
+        </w:numPr>
+      </w:pPr>
+      <w:r>
+        <w:t>Mouse</w:t>
+      </w:r>
+    </w:p>
+    <w:p>
+      <w:pPr>
+        <w:pStyle w:val="ListParagraph"/>
+        <w:numPr>
+          <w:ilvl w:val="0"/>
+          <w:numId w:val="5"/>
+        </w:numPr>
+      </w:pPr>
+      <w:r>
+        <w:t>Keyboard</w:t>
+      </w:r>
+    </w:p>
+    <w:p>
+      <w:pPr>
+        <w:pStyle w:val="ListParagraph"/>
+        <w:numPr>
+          <w:ilvl w:val="0"/>
+          <w:numId w:val="5"/>
+        </w:numPr>
+      </w:pPr>
+      <w:r>
+        <w:t>Internet connection with minimum bandwidth of 56Kbps</w:t>
+      </w:r>
+    </w:p>
+    <w:p>
+      <w:pPr>
+        <w:pStyle w:val="ListParagraph"/>
+        <w:numPr>
+          <w:ilvl w:val="0"/>
+          <w:numId w:val="5"/>
+        </w:numPr>
+      </w:pPr>
+      <w:r>
+        <w:t>Chrome, Firefox, or Edge Internet browser</w:t>
+      </w:r>
+    </w:p>
+    <w:p/>
+    <w:p/>
+    <w:p>
+      <w:pPr>
+        <w:pStyle w:val="Heading1"/>
+      </w:pPr>
+      <w:bookmarkStart w:id="14" w:name="_Toc494097111"/>
+      <w:bookmarkStart w:id="15" w:name="_Toc495413130"/>
+      <w:r>
+        <w:t>Progress Report</w:t>
+      </w:r>
+      <w:bookmarkEnd w:id="15"/>
+    </w:p>
+    <w:p/>
+    <w:p>
+      <w:r>
+        <w:t>We have implanted all the front-e</w:t>
+      </w:r>
+      <w:r>
+        <w:t>nd work for our game. Our board</w:t>
+      </w:r>
+      <w:r>
+        <w:t xml:space="preserve"> is loading with all the cards. All our assets are loaded. Functions have been started and the deck hand function has been programmed. End/New Game button also functional.</w:t>
+      </w:r>
+    </w:p>
+    <w:p>
+      <w:r>
+        <w:t>We are working on shuffling the deck on initial game load, and giving the player his hand while working on the supply pile and trash pile functionality.</w:t>
+      </w:r>
+    </w:p>
+    <w:p>
       <w:r>
         <w:t>This week we are aiming on finishing the basic initial game functionality to stay on track of our project schedule.</w:t>
       </w:r>
@@ -903,12 +2121,12 @@
       <w:pPr>
         <w:pStyle w:val="Heading1"/>
       </w:pPr>
-      <w:bookmarkStart w:id="5" w:name="_Toc494828147"/>
+      <w:bookmarkStart w:id="16" w:name="_Toc495413131"/>
       <w:r>
         <w:t>Project Management</w:t>
       </w:r>
-      <w:bookmarkEnd w:id="4"/>
-      <w:bookmarkEnd w:id="5"/>
+      <w:bookmarkEnd w:id="14"/>
+      <w:bookmarkEnd w:id="16"/>
     </w:p>
     <w:p/>
     <w:tbl>
@@ -956,6 +2174,7 @@
               <w:pStyle w:val="TableHeading"/>
             </w:pPr>
             <w:r>
+              <w:lastRenderedPageBreak/>
               <w:t>Week</w:t>
             </w:r>
           </w:p>
@@ -1152,7 +2371,6 @@
                 <w:b w:val="0"/>
                 <w:bCs w:val="0"/>
               </w:rPr>
-              <w:lastRenderedPageBreak/>
               <w:t>9/18 – 9/24</w:t>
             </w:r>
           </w:p>
@@ -1562,6 +2780,7 @@
                 <w:b w:val="0"/>
                 <w:bCs w:val="0"/>
               </w:rPr>
+              <w:lastRenderedPageBreak/>
               <w:t>Brent: End game logic, if there are no more cards to grab, or any 3 supply piles are empty, end the game and give final score/coins left.</w:t>
             </w:r>
           </w:p>
@@ -1619,6 +2838,7 @@
                 <w:b w:val="0"/>
                 <w:bCs w:val="0"/>
               </w:rPr>
+              <w:lastRenderedPageBreak/>
               <w:t>10/9 – 10/15</w:t>
             </w:r>
           </w:p>
@@ -1774,7 +2994,6 @@
                 <w:b w:val="0"/>
                 <w:bCs w:val="0"/>
               </w:rPr>
-              <w:lastRenderedPageBreak/>
               <w:t>Brent: Give the player their 7 copper cards and 3 estates cards (actions don’t need to work perfect at this point, just make sure he get</w:t>
             </w:r>
             <w:r>
@@ -1784,8 +3003,6 @@
               </w:rPr>
               <w:t>s the cards when he starts the g</w:t>
             </w:r>
-            <w:bookmarkStart w:id="6" w:name="_GoBack"/>
-            <w:bookmarkEnd w:id="6"/>
             <w:r>
               <w:rPr>
                 <w:b w:val="0"/>
@@ -1848,7 +3065,6 @@
                 <w:b w:val="0"/>
                 <w:bCs w:val="0"/>
               </w:rPr>
-              <w:lastRenderedPageBreak/>
               <w:t>10/23 – 10/29</w:t>
             </w:r>
           </w:p>
@@ -2215,6 +3431,7 @@
                 <w:b w:val="0"/>
                 <w:bCs w:val="0"/>
               </w:rPr>
+              <w:lastRenderedPageBreak/>
               <w:t>Brent: CSS fixes, bugs, and make sure the game works on different browsers (</w:t>
             </w:r>
             <w:proofErr w:type="spellStart"/>
@@ -2275,6 +3492,7 @@
                 <w:b w:val="0"/>
                 <w:bCs w:val="0"/>
               </w:rPr>
+              <w:lastRenderedPageBreak/>
               <w:t>11/20 – 11/26</w:t>
             </w:r>
           </w:p>
@@ -2470,7 +3688,6 @@
                 <w:b w:val="0"/>
                 <w:bCs w:val="0"/>
               </w:rPr>
-              <w:lastRenderedPageBreak/>
               <w:t>12/4 – 12/10</w:t>
             </w:r>
           </w:p>
@@ -2588,8 +3805,96 @@
       </w:tr>
     </w:tbl>
     <w:p/>
+    <w:p/>
+    <w:bookmarkStart w:id="17" w:name="_Toc495413132" w:displacedByCustomXml="next"/>
+    <w:sdt>
+      <w:sdtPr>
+        <w:rPr>
+          <w:rFonts w:asciiTheme="minorHAnsi" w:eastAsiaTheme="minorHAnsi" w:hAnsiTheme="minorHAnsi" w:cstheme="minorBidi"/>
+          <w:color w:val="auto"/>
+          <w:sz w:val="22"/>
+          <w:szCs w:val="22"/>
+        </w:rPr>
+        <w:id w:val="1609318204"/>
+        <w:docPartObj>
+          <w:docPartGallery w:val="Bibliographies"/>
+          <w:docPartUnique/>
+        </w:docPartObj>
+      </w:sdtPr>
+      <w:sdtEndPr/>
+      <w:sdtContent>
+        <w:p>
+          <w:pPr>
+            <w:pStyle w:val="Heading1"/>
+          </w:pPr>
+          <w:r>
+            <w:t>References</w:t>
+          </w:r>
+          <w:bookmarkEnd w:id="17"/>
+        </w:p>
+        <w:sdt>
+          <w:sdtPr>
+            <w:id w:val="-573587230"/>
+            <w:bibliography/>
+          </w:sdtPr>
+          <w:sdtEndPr/>
+          <w:sdtContent>
+            <w:p>
+              <w:pPr>
+                <w:pStyle w:val="Bibliography"/>
+                <w:ind w:left="720" w:hanging="720"/>
+                <w:rPr>
+                  <w:noProof/>
+                  <w:sz w:val="24"/>
+                  <w:szCs w:val="24"/>
+                </w:rPr>
+              </w:pPr>
+              <w:r>
+                <w:fldChar w:fldCharType="begin"/>
+              </w:r>
+              <w:r>
+                <w:instrText xml:space="preserve"> BIBLIOGRAPHY </w:instrText>
+              </w:r>
+              <w:r>
+                <w:fldChar w:fldCharType="separate"/>
+              </w:r>
+              <w:r>
+                <w:rPr>
+                  <w:noProof/>
+                </w:rPr>
+                <w:t xml:space="preserve">Microsoft. (n.d.). </w:t>
+              </w:r>
+              <w:r>
+                <w:rPr>
+                  <w:i/>
+                  <w:iCs/>
+                  <w:noProof/>
+                </w:rPr>
+                <w:t>Architectural Patterns and Styles</w:t>
+              </w:r>
+              <w:r>
+                <w:rPr>
+                  <w:noProof/>
+                </w:rPr>
+                <w:t>. Retrieved from microsoft.com: https://msdn.microsoft.com/en-us/library/ee658117.aspx?f=255&amp;MSPPError=-2147217396</w:t>
+              </w:r>
+            </w:p>
+            <w:p>
+              <w:r>
+                <w:rPr>
+                  <w:b/>
+                  <w:bCs/>
+                  <w:noProof/>
+                </w:rPr>
+                <w:fldChar w:fldCharType="end"/>
+              </w:r>
+            </w:p>
+          </w:sdtContent>
+        </w:sdt>
+      </w:sdtContent>
+    </w:sdt>
     <w:sectPr>
-      <w:headerReference w:type="default" r:id="rId13"/>
+      <w:headerReference w:type="default" r:id="rId14"/>
       <w:pgSz w:w="12240" w:h="15840"/>
       <w:pgMar w:top="1440" w:right="1440" w:bottom="1440" w:left="1440" w:header="720" w:footer="720" w:gutter="0"/>
       <w:cols w:space="720"/>
@@ -2682,7 +3987,7 @@
           <w:rPr>
             <w:noProof/>
           </w:rPr>
-          <w:t>1</w:t>
+          <w:t>10</w:t>
         </w:r>
         <w:r>
           <w:rPr>
@@ -3159,6 +4464,119 @@
       </w:rPr>
     </w:lvl>
   </w:abstractNum>
+  <w:abstractNum w:abstractNumId="4" w15:restartNumberingAfterBreak="0">
+    <w:nsid w:val="74360A81"/>
+    <w:multiLevelType w:val="hybridMultilevel"/>
+    <w:tmpl w:val="76A40AD2"/>
+    <w:lvl w:ilvl="0" w:tplc="04090001">
+      <w:start w:val="1"/>
+      <w:numFmt w:val="bullet"/>
+      <w:lvlText w:val=""/>
+      <w:lvlJc w:val="left"/>
+      <w:pPr>
+        <w:ind w:left="720" w:hanging="360"/>
+      </w:pPr>
+      <w:rPr>
+        <w:rFonts w:ascii="Symbol" w:hAnsi="Symbol" w:hint="default"/>
+      </w:rPr>
+    </w:lvl>
+    <w:lvl w:ilvl="1" w:tplc="04090003" w:tentative="1">
+      <w:start w:val="1"/>
+      <w:numFmt w:val="bullet"/>
+      <w:lvlText w:val="o"/>
+      <w:lvlJc w:val="left"/>
+      <w:pPr>
+        <w:ind w:left="1440" w:hanging="360"/>
+      </w:pPr>
+      <w:rPr>
+        <w:rFonts w:ascii="Courier New" w:hAnsi="Courier New" w:cs="Courier New" w:hint="default"/>
+      </w:rPr>
+    </w:lvl>
+    <w:lvl w:ilvl="2" w:tplc="04090005" w:tentative="1">
+      <w:start w:val="1"/>
+      <w:numFmt w:val="bullet"/>
+      <w:lvlText w:val=""/>
+      <w:lvlJc w:val="left"/>
+      <w:pPr>
+        <w:ind w:left="2160" w:hanging="360"/>
+      </w:pPr>
+      <w:rPr>
+        <w:rFonts w:ascii="Wingdings" w:hAnsi="Wingdings" w:hint="default"/>
+      </w:rPr>
+    </w:lvl>
+    <w:lvl w:ilvl="3" w:tplc="04090001" w:tentative="1">
+      <w:start w:val="1"/>
+      <w:numFmt w:val="bullet"/>
+      <w:lvlText w:val=""/>
+      <w:lvlJc w:val="left"/>
+      <w:pPr>
+        <w:ind w:left="2880" w:hanging="360"/>
+      </w:pPr>
+      <w:rPr>
+        <w:rFonts w:ascii="Symbol" w:hAnsi="Symbol" w:hint="default"/>
+      </w:rPr>
+    </w:lvl>
+    <w:lvl w:ilvl="4" w:tplc="04090003" w:tentative="1">
+      <w:start w:val="1"/>
+      <w:numFmt w:val="bullet"/>
+      <w:lvlText w:val="o"/>
+      <w:lvlJc w:val="left"/>
+      <w:pPr>
+        <w:ind w:left="3600" w:hanging="360"/>
+      </w:pPr>
+      <w:rPr>
+        <w:rFonts w:ascii="Courier New" w:hAnsi="Courier New" w:cs="Courier New" w:hint="default"/>
+      </w:rPr>
+    </w:lvl>
+    <w:lvl w:ilvl="5" w:tplc="04090005" w:tentative="1">
+      <w:start w:val="1"/>
+      <w:numFmt w:val="bullet"/>
+      <w:lvlText w:val=""/>
+      <w:lvlJc w:val="left"/>
+      <w:pPr>
+        <w:ind w:left="4320" w:hanging="360"/>
+      </w:pPr>
+      <w:rPr>
+        <w:rFonts w:ascii="Wingdings" w:hAnsi="Wingdings" w:hint="default"/>
+      </w:rPr>
+    </w:lvl>
+    <w:lvl w:ilvl="6" w:tplc="04090001" w:tentative="1">
+      <w:start w:val="1"/>
+      <w:numFmt w:val="bullet"/>
+      <w:lvlText w:val=""/>
+      <w:lvlJc w:val="left"/>
+      <w:pPr>
+        <w:ind w:left="5040" w:hanging="360"/>
+      </w:pPr>
+      <w:rPr>
+        <w:rFonts w:ascii="Symbol" w:hAnsi="Symbol" w:hint="default"/>
+      </w:rPr>
+    </w:lvl>
+    <w:lvl w:ilvl="7" w:tplc="04090003" w:tentative="1">
+      <w:start w:val="1"/>
+      <w:numFmt w:val="bullet"/>
+      <w:lvlText w:val="o"/>
+      <w:lvlJc w:val="left"/>
+      <w:pPr>
+        <w:ind w:left="5760" w:hanging="360"/>
+      </w:pPr>
+      <w:rPr>
+        <w:rFonts w:ascii="Courier New" w:hAnsi="Courier New" w:cs="Courier New" w:hint="default"/>
+      </w:rPr>
+    </w:lvl>
+    <w:lvl w:ilvl="8" w:tplc="04090005" w:tentative="1">
+      <w:start w:val="1"/>
+      <w:numFmt w:val="bullet"/>
+      <w:lvlText w:val=""/>
+      <w:lvlJc w:val="left"/>
+      <w:pPr>
+        <w:ind w:left="6480" w:hanging="360"/>
+      </w:pPr>
+      <w:rPr>
+        <w:rFonts w:ascii="Wingdings" w:hAnsi="Wingdings" w:hint="default"/>
+      </w:rPr>
+    </w:lvl>
+  </w:abstractNum>
   <w:num w:numId="1">
     <w:abstractNumId w:val="0"/>
   </w:num>
@@ -3170,6 +4588,9 @@
   </w:num>
   <w:num w:numId="4">
     <w:abstractNumId w:val="2"/>
+  </w:num>
+  <w:num w:numId="5">
+    <w:abstractNumId w:val="4"/>
   </w:num>
 </w:numbering>
 </file>
@@ -3612,6 +5033,28 @@
       <w:szCs w:val="26"/>
     </w:rPr>
   </w:style>
+  <w:style w:type="paragraph" w:styleId="Heading3">
+    <w:name w:val="heading 3"/>
+    <w:basedOn w:val="Normal"/>
+    <w:next w:val="Normal"/>
+    <w:link w:val="Heading3Char"/>
+    <w:uiPriority w:val="9"/>
+    <w:unhideWhenUsed/>
+    <w:qFormat/>
+    <w:rsid w:val="004B5E56"/>
+    <w:pPr>
+      <w:keepNext/>
+      <w:keepLines/>
+      <w:spacing w:before="40" w:after="0"/>
+      <w:outlineLvl w:val="2"/>
+    </w:pPr>
+    <w:rPr>
+      <w:rFonts w:asciiTheme="majorHAnsi" w:eastAsiaTheme="majorEastAsia" w:hAnsiTheme="majorHAnsi" w:cstheme="majorBidi"/>
+      <w:color w:val="1F3763" w:themeColor="accent1" w:themeShade="7F"/>
+      <w:sz w:val="24"/>
+      <w:szCs w:val="24"/>
+    </w:rPr>
+  </w:style>
   <w:style w:type="character" w:default="1" w:styleId="DefaultParagraphFont">
     <w:name w:val="Default Paragraph Font"/>
     <w:uiPriority w:val="1"/>
@@ -3840,6 +5283,82 @@
       <w:b/>
       <w:bCs/>
     </w:rPr>
+  </w:style>
+  <w:style w:type="paragraph" w:styleId="Bibliography">
+    <w:name w:val="Bibliography"/>
+    <w:basedOn w:val="Normal"/>
+    <w:next w:val="Normal"/>
+    <w:uiPriority w:val="37"/>
+    <w:unhideWhenUsed/>
+    <w:rsid w:val="006B25E5"/>
+  </w:style>
+  <w:style w:type="table" w:styleId="TableGrid">
+    <w:name w:val="Table Grid"/>
+    <w:basedOn w:val="TableNormal"/>
+    <w:uiPriority w:val="39"/>
+    <w:rsid w:val="00A51084"/>
+    <w:pPr>
+      <w:spacing w:after="0" w:line="240" w:lineRule="auto"/>
+    </w:pPr>
+    <w:tblPr>
+      <w:tblBorders>
+        <w:top w:val="single" w:sz="4" w:space="0" w:color="auto"/>
+        <w:left w:val="single" w:sz="4" w:space="0" w:color="auto"/>
+        <w:bottom w:val="single" w:sz="4" w:space="0" w:color="auto"/>
+        <w:right w:val="single" w:sz="4" w:space="0" w:color="auto"/>
+        <w:insideH w:val="single" w:sz="4" w:space="0" w:color="auto"/>
+        <w:insideV w:val="single" w:sz="4" w:space="0" w:color="auto"/>
+      </w:tblBorders>
+    </w:tblPr>
+  </w:style>
+  <w:style w:type="character" w:styleId="SubtleEmphasis">
+    <w:name w:val="Subtle Emphasis"/>
+    <w:basedOn w:val="DefaultParagraphFont"/>
+    <w:uiPriority w:val="19"/>
+    <w:qFormat/>
+    <w:rsid w:val="00A51084"/>
+    <w:rPr>
+      <w:i/>
+      <w:iCs/>
+      <w:color w:val="404040" w:themeColor="text1" w:themeTint="BF"/>
+    </w:rPr>
+  </w:style>
+  <w:style w:type="character" w:customStyle="1" w:styleId="Heading3Char">
+    <w:name w:val="Heading 3 Char"/>
+    <w:basedOn w:val="DefaultParagraphFont"/>
+    <w:link w:val="Heading3"/>
+    <w:uiPriority w:val="9"/>
+    <w:rsid w:val="004B5E56"/>
+    <w:rPr>
+      <w:rFonts w:asciiTheme="majorHAnsi" w:eastAsiaTheme="majorEastAsia" w:hAnsiTheme="majorHAnsi" w:cstheme="majorBidi"/>
+      <w:color w:val="1F3763" w:themeColor="accent1" w:themeShade="7F"/>
+      <w:sz w:val="24"/>
+      <w:szCs w:val="24"/>
+    </w:rPr>
+  </w:style>
+  <w:style w:type="paragraph" w:styleId="ListParagraph">
+    <w:name w:val="List Paragraph"/>
+    <w:basedOn w:val="Normal"/>
+    <w:uiPriority w:val="34"/>
+    <w:qFormat/>
+    <w:rsid w:val="00B65675"/>
+    <w:pPr>
+      <w:ind w:left="720"/>
+      <w:contextualSpacing/>
+    </w:pPr>
+  </w:style>
+  <w:style w:type="paragraph" w:styleId="TOC3">
+    <w:name w:val="toc 3"/>
+    <w:basedOn w:val="Normal"/>
+    <w:next w:val="Normal"/>
+    <w:autoRedefine/>
+    <w:uiPriority w:val="39"/>
+    <w:unhideWhenUsed/>
+    <w:rsid w:val="00DA076F"/>
+    <w:pPr>
+      <w:spacing w:after="100"/>
+      <w:ind w:left="440"/>
+    </w:pPr>
   </w:style>
 </w:styles>
 </file>
@@ -4151,7 +5670,26 @@
 </file>
 
 <file path=customXml/item2.xml><?xml version="1.0" encoding="utf-8"?>
-<b:Sources xmlns:b="http://schemas.openxmlformats.org/officeDocument/2006/bibliography" xmlns="http://schemas.openxmlformats.org/officeDocument/2006/bibliography" SelectedStyle="\APASixthEditionOfficeOnline.xsl" StyleName="APA" Version="6"/>
+<b:Sources xmlns:b="http://schemas.openxmlformats.org/officeDocument/2006/bibliography" xmlns="http://schemas.openxmlformats.org/officeDocument/2006/bibliography" SelectedStyle="\APASixthEditionOfficeOnline.xsl" StyleName="APA" Version="6">
+  <b:Source>
+    <b:Tag>Mic</b:Tag>
+    <b:SourceType>InternetSite</b:SourceType>
+    <b:Guid>{1CC80194-322D-45CE-A259-776C95608D95}</b:Guid>
+    <b:Author>
+      <b:Author>
+        <b:NameList>
+          <b:Person>
+            <b:Last>Microsoft</b:Last>
+          </b:Person>
+        </b:NameList>
+      </b:Author>
+    </b:Author>
+    <b:Title>Architectural Patterns and Styles</b:Title>
+    <b:InternetSiteTitle>microsoft.com</b:InternetSiteTitle>
+    <b:URL>https://msdn.microsoft.com/en-us/library/ee658117.aspx?f=255&amp;MSPPError=-2147217396</b:URL>
+    <b:RefOrder>1</b:RefOrder>
+  </b:Source>
+</b:Sources>
 </file>
 
 <file path=customXml/itemProps1.xml><?xml version="1.0" encoding="utf-8"?>
@@ -4163,7 +5701,7 @@
 </file>
 
 <file path=customXml/itemProps2.xml><?xml version="1.0" encoding="utf-8"?>
-<ds:datastoreItem xmlns:ds="http://schemas.openxmlformats.org/officeDocument/2006/customXml" ds:itemID="{03E87E65-B0DF-4EA1-BAC1-61E7264B9E96}">
+<ds:datastoreItem xmlns:ds="http://schemas.openxmlformats.org/officeDocument/2006/customXml" ds:itemID="{10DD5978-4B41-4738-B27B-3D533A80FE87}">
   <ds:schemaRefs>
     <ds:schemaRef ds:uri="http://schemas.openxmlformats.org/officeDocument/2006/bibliography"/>
   </ds:schemaRefs>

</xml_diff>

<commit_message>
part 2 converted to pdf -bp
</commit_message>
<xml_diff>
--- a/projects/Report2/Report2Part2.docx
+++ b/projects/Report2/Report2Part2.docx
@@ -96,7 +96,7 @@
       <w:pPr>
         <w:pStyle w:val="Heading1"/>
       </w:pPr>
-      <w:bookmarkStart w:id="0" w:name="_Toc495413117"/>
+      <w:bookmarkStart w:id="0" w:name="_Toc495438015"/>
       <w:r>
         <w:lastRenderedPageBreak/>
         <w:t>Contributions:</w:t>
@@ -128,6 +128,12 @@
       </w:r>
       <w:r>
         <w:t>Project management, and overlook of diagrams.</w:t>
+      </w:r>
+    </w:p>
+    <w:p>
+      <w:r>
+        <w:tab/>
+        <w:t>Class diagrams (corrupt).</w:t>
       </w:r>
     </w:p>
     <w:p>
@@ -266,6 +272,8 @@
           <w:r>
             <w:t>Contents</w:t>
           </w:r>
+          <w:bookmarkStart w:id="1" w:name="_GoBack"/>
+          <w:bookmarkEnd w:id="1"/>
         </w:p>
         <w:p>
           <w:pPr>
@@ -287,110 +295,63 @@
           <w:r>
             <w:fldChar w:fldCharType="separate"/>
           </w:r>
-          <w:bookmarkStart w:id="1" w:name="_GoBack"/>
-          <w:bookmarkEnd w:id="1"/>
-          <w:r>
-            <w:rPr>
-              <w:rStyle w:val="Hyperlink"/>
-              <w:noProof/>
-            </w:rPr>
-            <w:fldChar w:fldCharType="begin"/>
-          </w:r>
-          <w:r>
-            <w:rPr>
-              <w:rStyle w:val="Hyperlink"/>
-              <w:noProof/>
-            </w:rPr>
-            <w:instrText xml:space="preserve"> </w:instrText>
-          </w:r>
-          <w:r>
-            <w:rPr>
-              <w:noProof/>
-            </w:rPr>
-            <w:instrText>HYPERLINK \l "_Toc495413117"</w:instrText>
-          </w:r>
-          <w:r>
-            <w:rPr>
-              <w:rStyle w:val="Hyperlink"/>
-              <w:noProof/>
-            </w:rPr>
-            <w:instrText xml:space="preserve"> </w:instrText>
-          </w:r>
-          <w:r>
-            <w:rPr>
-              <w:rStyle w:val="Hyperlink"/>
-              <w:noProof/>
-            </w:rPr>
-          </w:r>
-          <w:r>
-            <w:rPr>
-              <w:rStyle w:val="Hyperlink"/>
-              <w:noProof/>
-            </w:rPr>
-            <w:fldChar w:fldCharType="separate"/>
-          </w:r>
-          <w:r>
-            <w:rPr>
-              <w:rStyle w:val="Hyperlink"/>
-              <w:noProof/>
-            </w:rPr>
-            <w:t>Contributions:</w:t>
-          </w:r>
-          <w:r>
-            <w:rPr>
-              <w:noProof/>
-              <w:webHidden/>
-            </w:rPr>
-            <w:tab/>
-          </w:r>
-          <w:r>
-            <w:rPr>
-              <w:noProof/>
-              <w:webHidden/>
-            </w:rPr>
-            <w:fldChar w:fldCharType="begin"/>
-          </w:r>
-          <w:r>
-            <w:rPr>
-              <w:noProof/>
-              <w:webHidden/>
-            </w:rPr>
-            <w:instrText xml:space="preserve"> PAGEREF _Toc495413117 \h </w:instrText>
-          </w:r>
-          <w:r>
-            <w:rPr>
-              <w:noProof/>
-              <w:webHidden/>
-            </w:rPr>
-          </w:r>
-          <w:r>
-            <w:rPr>
-              <w:noProof/>
-              <w:webHidden/>
-            </w:rPr>
-            <w:fldChar w:fldCharType="separate"/>
-          </w:r>
-          <w:r>
-            <w:rPr>
-              <w:noProof/>
-              <w:webHidden/>
-            </w:rPr>
-            <w:t>2</w:t>
-          </w:r>
-          <w:r>
-            <w:rPr>
-              <w:noProof/>
-              <w:webHidden/>
-            </w:rPr>
-            <w:fldChar w:fldCharType="end"/>
-          </w:r>
-          <w:r>
-            <w:rPr>
-              <w:rStyle w:val="Hyperlink"/>
-              <w:noProof/>
-            </w:rPr>
-            <w:fldChar w:fldCharType="end"/>
-          </w:r>
+          <w:hyperlink w:anchor="_Toc495438015" w:history="1">
+            <w:r>
+              <w:rPr>
+                <w:rStyle w:val="Hyperlink"/>
+                <w:noProof/>
+              </w:rPr>
+              <w:t>Contributions:</w:t>
+            </w:r>
+            <w:r>
+              <w:rPr>
+                <w:noProof/>
+                <w:webHidden/>
+              </w:rPr>
+              <w:tab/>
+            </w:r>
+            <w:r>
+              <w:rPr>
+                <w:noProof/>
+                <w:webHidden/>
+              </w:rPr>
+              <w:fldChar w:fldCharType="begin"/>
+            </w:r>
+            <w:r>
+              <w:rPr>
+                <w:noProof/>
+                <w:webHidden/>
+              </w:rPr>
+              <w:instrText xml:space="preserve"> PAGEREF _Toc495438015 \h </w:instrText>
+            </w:r>
+            <w:r>
+              <w:rPr>
+                <w:noProof/>
+                <w:webHidden/>
+              </w:rPr>
+            </w:r>
+            <w:r>
+              <w:rPr>
+                <w:noProof/>
+                <w:webHidden/>
+              </w:rPr>
+              <w:fldChar w:fldCharType="separate"/>
+            </w:r>
+            <w:r>
+              <w:rPr>
+                <w:noProof/>
+                <w:webHidden/>
+              </w:rPr>
+              <w:t>2</w:t>
+            </w:r>
+            <w:r>
+              <w:rPr>
+                <w:noProof/>
+                <w:webHidden/>
+              </w:rPr>
+              <w:fldChar w:fldCharType="end"/>
+            </w:r>
+          </w:hyperlink>
         </w:p>
         <w:p>
           <w:pPr>
@@ -403,7 +364,7 @@
               <w:noProof/>
             </w:rPr>
           </w:pPr>
-          <w:hyperlink w:anchor="_Toc495413118" w:history="1">
+          <w:hyperlink w:anchor="_Toc495438016" w:history="1">
             <w:r>
               <w:rPr>
                 <w:rStyle w:val="Hyperlink"/>
@@ -430,7 +391,7 @@
                 <w:noProof/>
                 <w:webHidden/>
               </w:rPr>
-              <w:instrText xml:space="preserve"> PAGEREF _Toc495413118 \h </w:instrText>
+              <w:instrText xml:space="preserve"> PAGEREF _Toc495438016 \h </w:instrText>
             </w:r>
             <w:r>
               <w:rPr>
@@ -472,7 +433,7 @@
               <w:noProof/>
             </w:rPr>
           </w:pPr>
-          <w:hyperlink w:anchor="_Toc495413119" w:history="1">
+          <w:hyperlink w:anchor="_Toc495438017" w:history="1">
             <w:r>
               <w:rPr>
                 <w:rStyle w:val="Hyperlink"/>
@@ -499,7 +460,7 @@
                 <w:noProof/>
                 <w:webHidden/>
               </w:rPr>
-              <w:instrText xml:space="preserve"> PAGEREF _Toc495413119 \h </w:instrText>
+              <w:instrText xml:space="preserve"> PAGEREF _Toc495438017 \h </w:instrText>
             </w:r>
             <w:r>
               <w:rPr>
@@ -541,7 +502,7 @@
               <w:noProof/>
             </w:rPr>
           </w:pPr>
-          <w:hyperlink w:anchor="_Toc495413120" w:history="1">
+          <w:hyperlink w:anchor="_Toc495438018" w:history="1">
             <w:r>
               <w:rPr>
                 <w:rStyle w:val="Hyperlink"/>
@@ -568,7 +529,7 @@
                 <w:noProof/>
                 <w:webHidden/>
               </w:rPr>
-              <w:instrText xml:space="preserve"> PAGEREF _Toc495413120 \h </w:instrText>
+              <w:instrText xml:space="preserve"> PAGEREF _Toc495438018 \h </w:instrText>
             </w:r>
             <w:r>
               <w:rPr>
@@ -610,7 +571,7 @@
               <w:noProof/>
             </w:rPr>
           </w:pPr>
-          <w:hyperlink w:anchor="_Toc495413121" w:history="1">
+          <w:hyperlink w:anchor="_Toc495438019" w:history="1">
             <w:r>
               <w:rPr>
                 <w:rStyle w:val="Hyperlink"/>
@@ -637,7 +598,7 @@
                 <w:noProof/>
                 <w:webHidden/>
               </w:rPr>
-              <w:instrText xml:space="preserve"> PAGEREF _Toc495413121 \h </w:instrText>
+              <w:instrText xml:space="preserve"> PAGEREF _Toc495438019 \h </w:instrText>
             </w:r>
             <w:r>
               <w:rPr>
@@ -679,7 +640,7 @@
               <w:noProof/>
             </w:rPr>
           </w:pPr>
-          <w:hyperlink w:anchor="_Toc495413122" w:history="1">
+          <w:hyperlink w:anchor="_Toc495438020" w:history="1">
             <w:r>
               <w:rPr>
                 <w:rStyle w:val="Hyperlink"/>
@@ -706,7 +667,7 @@
                 <w:noProof/>
                 <w:webHidden/>
               </w:rPr>
-              <w:instrText xml:space="preserve"> PAGEREF _Toc495413122 \h </w:instrText>
+              <w:instrText xml:space="preserve"> PAGEREF _Toc495438020 \h </w:instrText>
             </w:r>
             <w:r>
               <w:rPr>
@@ -748,7 +709,7 @@
               <w:noProof/>
             </w:rPr>
           </w:pPr>
-          <w:hyperlink w:anchor="_Toc495413123" w:history="1">
+          <w:hyperlink w:anchor="_Toc495438021" w:history="1">
             <w:r>
               <w:rPr>
                 <w:rStyle w:val="Hyperlink"/>
@@ -775,7 +736,7 @@
                 <w:noProof/>
                 <w:webHidden/>
               </w:rPr>
-              <w:instrText xml:space="preserve"> PAGEREF _Toc495413123 \h </w:instrText>
+              <w:instrText xml:space="preserve"> PAGEREF _Toc495438021 \h </w:instrText>
             </w:r>
             <w:r>
               <w:rPr>
@@ -817,7 +778,7 @@
               <w:noProof/>
             </w:rPr>
           </w:pPr>
-          <w:hyperlink w:anchor="_Toc495413124" w:history="1">
+          <w:hyperlink w:anchor="_Toc495438022" w:history="1">
             <w:r>
               <w:rPr>
                 <w:rStyle w:val="Hyperlink"/>
@@ -844,7 +805,7 @@
                 <w:noProof/>
                 <w:webHidden/>
               </w:rPr>
-              <w:instrText xml:space="preserve"> PAGEREF _Toc495413124 \h </w:instrText>
+              <w:instrText xml:space="preserve"> PAGEREF _Toc495438022 \h </w:instrText>
             </w:r>
             <w:r>
               <w:rPr>
@@ -886,7 +847,7 @@
               <w:noProof/>
             </w:rPr>
           </w:pPr>
-          <w:hyperlink w:anchor="_Toc495413125" w:history="1">
+          <w:hyperlink w:anchor="_Toc495438023" w:history="1">
             <w:r>
               <w:rPr>
                 <w:rStyle w:val="Hyperlink"/>
@@ -913,7 +874,7 @@
                 <w:noProof/>
                 <w:webHidden/>
               </w:rPr>
-              <w:instrText xml:space="preserve"> PAGEREF _Toc495413125 \h </w:instrText>
+              <w:instrText xml:space="preserve"> PAGEREF _Toc495438023 \h </w:instrText>
             </w:r>
             <w:r>
               <w:rPr>
@@ -955,7 +916,7 @@
               <w:noProof/>
             </w:rPr>
           </w:pPr>
-          <w:hyperlink w:anchor="_Toc495413126" w:history="1">
+          <w:hyperlink w:anchor="_Toc495438024" w:history="1">
             <w:r>
               <w:rPr>
                 <w:rStyle w:val="Hyperlink"/>
@@ -982,7 +943,7 @@
                 <w:noProof/>
                 <w:webHidden/>
               </w:rPr>
-              <w:instrText xml:space="preserve"> PAGEREF _Toc495413126 \h </w:instrText>
+              <w:instrText xml:space="preserve"> PAGEREF _Toc495438024 \h </w:instrText>
             </w:r>
             <w:r>
               <w:rPr>
@@ -1024,7 +985,7 @@
               <w:noProof/>
             </w:rPr>
           </w:pPr>
-          <w:hyperlink w:anchor="_Toc495413127" w:history="1">
+          <w:hyperlink w:anchor="_Toc495438025" w:history="1">
             <w:r>
               <w:rPr>
                 <w:rStyle w:val="Hyperlink"/>
@@ -1051,7 +1012,7 @@
                 <w:noProof/>
                 <w:webHidden/>
               </w:rPr>
-              <w:instrText xml:space="preserve"> PAGEREF _Toc495413127 \h </w:instrText>
+              <w:instrText xml:space="preserve"> PAGEREF _Toc495438025 \h </w:instrText>
             </w:r>
             <w:r>
               <w:rPr>
@@ -1093,7 +1054,7 @@
               <w:noProof/>
             </w:rPr>
           </w:pPr>
-          <w:hyperlink w:anchor="_Toc495413128" w:history="1">
+          <w:hyperlink w:anchor="_Toc495438026" w:history="1">
             <w:r>
               <w:rPr>
                 <w:rStyle w:val="Hyperlink"/>
@@ -1120,7 +1081,7 @@
                 <w:noProof/>
                 <w:webHidden/>
               </w:rPr>
-              <w:instrText xml:space="preserve"> PAGEREF _Toc495413128 \h </w:instrText>
+              <w:instrText xml:space="preserve"> PAGEREF _Toc495438026 \h </w:instrText>
             </w:r>
             <w:r>
               <w:rPr>
@@ -1162,7 +1123,7 @@
               <w:noProof/>
             </w:rPr>
           </w:pPr>
-          <w:hyperlink w:anchor="_Toc495413129" w:history="1">
+          <w:hyperlink w:anchor="_Toc495438027" w:history="1">
             <w:r>
               <w:rPr>
                 <w:rStyle w:val="Hyperlink"/>
@@ -1189,7 +1150,7 @@
                 <w:noProof/>
                 <w:webHidden/>
               </w:rPr>
-              <w:instrText xml:space="preserve"> PAGEREF _Toc495413129 \h </w:instrText>
+              <w:instrText xml:space="preserve"> PAGEREF _Toc495438027 \h </w:instrText>
             </w:r>
             <w:r>
               <w:rPr>
@@ -1231,7 +1192,7 @@
               <w:noProof/>
             </w:rPr>
           </w:pPr>
-          <w:hyperlink w:anchor="_Toc495413130" w:history="1">
+          <w:hyperlink w:anchor="_Toc495438028" w:history="1">
             <w:r>
               <w:rPr>
                 <w:rStyle w:val="Hyperlink"/>
@@ -1258,7 +1219,7 @@
                 <w:noProof/>
                 <w:webHidden/>
               </w:rPr>
-              <w:instrText xml:space="preserve"> PAGEREF _Toc495413130 \h </w:instrText>
+              <w:instrText xml:space="preserve"> PAGEREF _Toc495438028 \h </w:instrText>
             </w:r>
             <w:r>
               <w:rPr>
@@ -1300,7 +1261,7 @@
               <w:noProof/>
             </w:rPr>
           </w:pPr>
-          <w:hyperlink w:anchor="_Toc495413131" w:history="1">
+          <w:hyperlink w:anchor="_Toc495438029" w:history="1">
             <w:r>
               <w:rPr>
                 <w:rStyle w:val="Hyperlink"/>
@@ -1327,7 +1288,7 @@
                 <w:noProof/>
                 <w:webHidden/>
               </w:rPr>
-              <w:instrText xml:space="preserve"> PAGEREF _Toc495413131 \h </w:instrText>
+              <w:instrText xml:space="preserve"> PAGEREF _Toc495438029 \h </w:instrText>
             </w:r>
             <w:r>
               <w:rPr>
@@ -1369,7 +1330,7 @@
               <w:noProof/>
             </w:rPr>
           </w:pPr>
-          <w:hyperlink w:anchor="_Toc495413132" w:history="1">
+          <w:hyperlink w:anchor="_Toc495438030" w:history="1">
             <w:r>
               <w:rPr>
                 <w:rStyle w:val="Hyperlink"/>
@@ -1396,7 +1357,7 @@
                 <w:noProof/>
                 <w:webHidden/>
               </w:rPr>
-              <w:instrText xml:space="preserve"> PAGEREF _Toc495413132 \h </w:instrText>
+              <w:instrText xml:space="preserve"> PAGEREF _Toc495438030 \h </w:instrText>
             </w:r>
             <w:r>
               <w:rPr>
@@ -1449,12 +1410,11 @@
     <w:p/>
     <w:p/>
     <w:p/>
-    <w:p/>
     <w:p>
       <w:pPr>
         <w:pStyle w:val="Heading1"/>
       </w:pPr>
-      <w:bookmarkStart w:id="2" w:name="_Toc495413118"/>
+      <w:bookmarkStart w:id="2" w:name="_Toc495438016"/>
       <w:r>
         <w:t>Interaction Diagrams</w:t>
       </w:r>
@@ -1465,7 +1425,7 @@
         <w:pStyle w:val="Heading2"/>
         <w:ind w:firstLine="720"/>
       </w:pPr>
-      <w:bookmarkStart w:id="3" w:name="_Toc495413119"/>
+      <w:bookmarkStart w:id="3" w:name="_Toc495438017"/>
       <w:r>
         <w:t>Sequence Diagrams</w:t>
       </w:r>
@@ -1661,7 +1621,7 @@
       <w:pPr>
         <w:pStyle w:val="Heading1"/>
       </w:pPr>
-      <w:bookmarkStart w:id="4" w:name="_Toc495413120"/>
+      <w:bookmarkStart w:id="4" w:name="_Toc495438018"/>
       <w:r>
         <w:lastRenderedPageBreak/>
         <w:t>System Architecture</w:t>
@@ -1673,7 +1633,7 @@
       <w:pPr>
         <w:pStyle w:val="Heading2"/>
       </w:pPr>
-      <w:bookmarkStart w:id="5" w:name="_Toc495413121"/>
+      <w:bookmarkStart w:id="5" w:name="_Toc495438019"/>
       <w:r>
         <w:t>Architecture Styles</w:t>
       </w:r>
@@ -1733,7 +1693,7 @@
       <w:pPr>
         <w:pStyle w:val="Heading2"/>
       </w:pPr>
-      <w:bookmarkStart w:id="6" w:name="_Toc495413122"/>
+      <w:bookmarkStart w:id="6" w:name="_Toc495438020"/>
       <w:r>
         <w:t>UML Package Diagram</w:t>
       </w:r>
@@ -1785,7 +1745,7 @@
       <w:pPr>
         <w:pStyle w:val="Heading2"/>
       </w:pPr>
-      <w:bookmarkStart w:id="7" w:name="_Toc495413123"/>
+      <w:bookmarkStart w:id="7" w:name="_Toc495438021"/>
       <w:r>
         <w:t>Mapping Subsystems to hardware</w:t>
       </w:r>
@@ -1809,7 +1769,7 @@
       <w:pPr>
         <w:pStyle w:val="Heading2"/>
       </w:pPr>
-      <w:bookmarkStart w:id="8" w:name="_Toc495413124"/>
+      <w:bookmarkStart w:id="8" w:name="_Toc495438022"/>
       <w:r>
         <w:t>Persistent Data Storage</w:t>
       </w:r>
@@ -1880,7 +1840,7 @@
       <w:r>
         <w:br/>
       </w:r>
-      <w:bookmarkStart w:id="9" w:name="_Toc495413125"/>
+      <w:bookmarkStart w:id="9" w:name="_Toc495438023"/>
       <w:r>
         <w:t>Network Protocol</w:t>
       </w:r>
@@ -1910,7 +1870,7 @@
       <w:pPr>
         <w:pStyle w:val="Heading2"/>
       </w:pPr>
-      <w:bookmarkStart w:id="10" w:name="_Toc495413126"/>
+      <w:bookmarkStart w:id="10" w:name="_Toc495438024"/>
       <w:r>
         <w:lastRenderedPageBreak/>
         <w:t>Global Control Flow</w:t>
@@ -1921,7 +1881,7 @@
       <w:pPr>
         <w:pStyle w:val="Heading3"/>
       </w:pPr>
-      <w:bookmarkStart w:id="11" w:name="_Toc495413127"/>
+      <w:bookmarkStart w:id="11" w:name="_Toc495438025"/>
       <w:r>
         <w:t>Execution Order:</w:t>
       </w:r>
@@ -1957,7 +1917,7 @@
       <w:pPr>
         <w:pStyle w:val="Heading3"/>
       </w:pPr>
-      <w:bookmarkStart w:id="12" w:name="_Toc495413128"/>
+      <w:bookmarkStart w:id="12" w:name="_Toc495438026"/>
       <w:r>
         <w:t>Time Dependency:</w:t>
       </w:r>
@@ -1973,7 +1933,7 @@
       <w:pPr>
         <w:pStyle w:val="Heading2"/>
       </w:pPr>
-      <w:bookmarkStart w:id="13" w:name="_Toc495413129"/>
+      <w:bookmarkStart w:id="13" w:name="_Toc495438027"/>
       <w:r>
         <w:t>Hardware Requirements</w:t>
       </w:r>
@@ -2088,7 +2048,7 @@
         <w:pStyle w:val="Heading1"/>
       </w:pPr>
       <w:bookmarkStart w:id="14" w:name="_Toc494097111"/>
-      <w:bookmarkStart w:id="15" w:name="_Toc495413130"/>
+      <w:bookmarkStart w:id="15" w:name="_Toc495438028"/>
       <w:r>
         <w:t>Progress Report</w:t>
       </w:r>
@@ -2121,7 +2081,7 @@
       <w:pPr>
         <w:pStyle w:val="Heading1"/>
       </w:pPr>
-      <w:bookmarkStart w:id="16" w:name="_Toc495413131"/>
+      <w:bookmarkStart w:id="16" w:name="_Toc495438029"/>
       <w:r>
         <w:t>Project Management</w:t>
       </w:r>
@@ -2838,7 +2798,6 @@
                 <w:b w:val="0"/>
                 <w:bCs w:val="0"/>
               </w:rPr>
-              <w:lastRenderedPageBreak/>
               <w:t>10/9 – 10/15</w:t>
             </w:r>
           </w:p>
@@ -3492,7 +3451,6 @@
                 <w:b w:val="0"/>
                 <w:bCs w:val="0"/>
               </w:rPr>
-              <w:lastRenderedPageBreak/>
               <w:t>11/20 – 11/26</w:t>
             </w:r>
           </w:p>
@@ -3806,7 +3764,7 @@
     </w:tbl>
     <w:p/>
     <w:p/>
-    <w:bookmarkStart w:id="17" w:name="_Toc495413132" w:displacedByCustomXml="next"/>
+    <w:bookmarkStart w:id="17" w:name="_Toc495438030" w:displacedByCustomXml="next"/>
     <w:sdt>
       <w:sdtPr>
         <w:rPr>
@@ -3987,7 +3945,7 @@
           <w:rPr>
             <w:noProof/>
           </w:rPr>
-          <w:t>10</w:t>
+          <w:t>1</w:t>
         </w:r>
         <w:r>
           <w:rPr>
@@ -5701,7 +5659,7 @@
 </file>
 
 <file path=customXml/itemProps2.xml><?xml version="1.0" encoding="utf-8"?>
-<ds:datastoreItem xmlns:ds="http://schemas.openxmlformats.org/officeDocument/2006/customXml" ds:itemID="{10DD5978-4B41-4738-B27B-3D533A80FE87}">
+<ds:datastoreItem xmlns:ds="http://schemas.openxmlformats.org/officeDocument/2006/customXml" ds:itemID="{F0AA021C-2472-4873-9C27-6C4CFDE7D5E5}">
   <ds:schemaRefs>
     <ds:schemaRef ds:uri="http://schemas.openxmlformats.org/officeDocument/2006/bibliography"/>
   </ds:schemaRefs>

</xml_diff>

<commit_message>
updated progress report -bp
</commit_message>
<xml_diff>
--- a/projects/Report2/Report2Part2.docx
+++ b/projects/Report2/Report2Part2.docx
@@ -96,7 +96,7 @@
       <w:pPr>
         <w:pStyle w:val="Heading1"/>
       </w:pPr>
-      <w:bookmarkStart w:id="0" w:name="_Toc495438015"/>
+      <w:bookmarkStart w:id="0" w:name="_Toc495510978"/>
       <w:r>
         <w:lastRenderedPageBreak/>
         <w:t>Contributions:</w:t>
@@ -168,6 +168,12 @@
       </w:r>
     </w:p>
     <w:p>
+      <w:r>
+        <w:tab/>
+        <w:t>Family emergency</w:t>
+      </w:r>
+    </w:p>
+    <w:p>
       <w:pPr>
         <w:rPr>
           <w:b/>
@@ -216,13 +222,12 @@
         <w:t>System Architecture</w:t>
       </w:r>
       <w:r>
+        <w:t>, updated progress report</w:t>
+      </w:r>
+      <w:r>
         <w:t>.</w:t>
       </w:r>
     </w:p>
-    <w:p/>
-    <w:p/>
-    <w:p/>
-    <w:p/>
     <w:p/>
     <w:p/>
     <w:p/>
@@ -272,8 +277,6 @@
           <w:r>
             <w:t>Contents</w:t>
           </w:r>
-          <w:bookmarkStart w:id="1" w:name="_GoBack"/>
-          <w:bookmarkEnd w:id="1"/>
         </w:p>
         <w:p>
           <w:pPr>
@@ -295,7 +298,7 @@
           <w:r>
             <w:fldChar w:fldCharType="separate"/>
           </w:r>
-          <w:hyperlink w:anchor="_Toc495438015" w:history="1">
+          <w:hyperlink w:anchor="_Toc495510978" w:history="1">
             <w:r>
               <w:rPr>
                 <w:rStyle w:val="Hyperlink"/>
@@ -322,7 +325,7 @@
                 <w:noProof/>
                 <w:webHidden/>
               </w:rPr>
-              <w:instrText xml:space="preserve"> PAGEREF _Toc495438015 \h </w:instrText>
+              <w:instrText xml:space="preserve"> PAGEREF _Toc495510978 \h </w:instrText>
             </w:r>
             <w:r>
               <w:rPr>
@@ -364,7 +367,7 @@
               <w:noProof/>
             </w:rPr>
           </w:pPr>
-          <w:hyperlink w:anchor="_Toc495438016" w:history="1">
+          <w:hyperlink w:anchor="_Toc495510979" w:history="1">
             <w:r>
               <w:rPr>
                 <w:rStyle w:val="Hyperlink"/>
@@ -391,7 +394,7 @@
                 <w:noProof/>
                 <w:webHidden/>
               </w:rPr>
-              <w:instrText xml:space="preserve"> PAGEREF _Toc495438016 \h </w:instrText>
+              <w:instrText xml:space="preserve"> PAGEREF _Toc495510979 \h </w:instrText>
             </w:r>
             <w:r>
               <w:rPr>
@@ -433,7 +436,7 @@
               <w:noProof/>
             </w:rPr>
           </w:pPr>
-          <w:hyperlink w:anchor="_Toc495438017" w:history="1">
+          <w:hyperlink w:anchor="_Toc495510980" w:history="1">
             <w:r>
               <w:rPr>
                 <w:rStyle w:val="Hyperlink"/>
@@ -460,7 +463,7 @@
                 <w:noProof/>
                 <w:webHidden/>
               </w:rPr>
-              <w:instrText xml:space="preserve"> PAGEREF _Toc495438017 \h </w:instrText>
+              <w:instrText xml:space="preserve"> PAGEREF _Toc495510980 \h </w:instrText>
             </w:r>
             <w:r>
               <w:rPr>
@@ -502,7 +505,7 @@
               <w:noProof/>
             </w:rPr>
           </w:pPr>
-          <w:hyperlink w:anchor="_Toc495438018" w:history="1">
+          <w:hyperlink w:anchor="_Toc495510981" w:history="1">
             <w:r>
               <w:rPr>
                 <w:rStyle w:val="Hyperlink"/>
@@ -529,7 +532,7 @@
                 <w:noProof/>
                 <w:webHidden/>
               </w:rPr>
-              <w:instrText xml:space="preserve"> PAGEREF _Toc495438018 \h </w:instrText>
+              <w:instrText xml:space="preserve"> PAGEREF _Toc495510981 \h </w:instrText>
             </w:r>
             <w:r>
               <w:rPr>
@@ -571,7 +574,7 @@
               <w:noProof/>
             </w:rPr>
           </w:pPr>
-          <w:hyperlink w:anchor="_Toc495438019" w:history="1">
+          <w:hyperlink w:anchor="_Toc495510982" w:history="1">
             <w:r>
               <w:rPr>
                 <w:rStyle w:val="Hyperlink"/>
@@ -598,7 +601,7 @@
                 <w:noProof/>
                 <w:webHidden/>
               </w:rPr>
-              <w:instrText xml:space="preserve"> PAGEREF _Toc495438019 \h </w:instrText>
+              <w:instrText xml:space="preserve"> PAGEREF _Toc495510982 \h </w:instrText>
             </w:r>
             <w:r>
               <w:rPr>
@@ -640,7 +643,7 @@
               <w:noProof/>
             </w:rPr>
           </w:pPr>
-          <w:hyperlink w:anchor="_Toc495438020" w:history="1">
+          <w:hyperlink w:anchor="_Toc495510983" w:history="1">
             <w:r>
               <w:rPr>
                 <w:rStyle w:val="Hyperlink"/>
@@ -667,7 +670,7 @@
                 <w:noProof/>
                 <w:webHidden/>
               </w:rPr>
-              <w:instrText xml:space="preserve"> PAGEREF _Toc495438020 \h </w:instrText>
+              <w:instrText xml:space="preserve"> PAGEREF _Toc495510983 \h </w:instrText>
             </w:r>
             <w:r>
               <w:rPr>
@@ -709,7 +712,7 @@
               <w:noProof/>
             </w:rPr>
           </w:pPr>
-          <w:hyperlink w:anchor="_Toc495438021" w:history="1">
+          <w:hyperlink w:anchor="_Toc495510984" w:history="1">
             <w:r>
               <w:rPr>
                 <w:rStyle w:val="Hyperlink"/>
@@ -736,7 +739,7 @@
                 <w:noProof/>
                 <w:webHidden/>
               </w:rPr>
-              <w:instrText xml:space="preserve"> PAGEREF _Toc495438021 \h </w:instrText>
+              <w:instrText xml:space="preserve"> PAGEREF _Toc495510984 \h </w:instrText>
             </w:r>
             <w:r>
               <w:rPr>
@@ -778,7 +781,7 @@
               <w:noProof/>
             </w:rPr>
           </w:pPr>
-          <w:hyperlink w:anchor="_Toc495438022" w:history="1">
+          <w:hyperlink w:anchor="_Toc495510985" w:history="1">
             <w:r>
               <w:rPr>
                 <w:rStyle w:val="Hyperlink"/>
@@ -805,7 +808,7 @@
                 <w:noProof/>
                 <w:webHidden/>
               </w:rPr>
-              <w:instrText xml:space="preserve"> PAGEREF _Toc495438022 \h </w:instrText>
+              <w:instrText xml:space="preserve"> PAGEREF _Toc495510985 \h </w:instrText>
             </w:r>
             <w:r>
               <w:rPr>
@@ -847,7 +850,7 @@
               <w:noProof/>
             </w:rPr>
           </w:pPr>
-          <w:hyperlink w:anchor="_Toc495438023" w:history="1">
+          <w:hyperlink w:anchor="_Toc495510986" w:history="1">
             <w:r>
               <w:rPr>
                 <w:rStyle w:val="Hyperlink"/>
@@ -874,7 +877,7 @@
                 <w:noProof/>
                 <w:webHidden/>
               </w:rPr>
-              <w:instrText xml:space="preserve"> PAGEREF _Toc495438023 \h </w:instrText>
+              <w:instrText xml:space="preserve"> PAGEREF _Toc495510986 \h </w:instrText>
             </w:r>
             <w:r>
               <w:rPr>
@@ -916,7 +919,7 @@
               <w:noProof/>
             </w:rPr>
           </w:pPr>
-          <w:hyperlink w:anchor="_Toc495438024" w:history="1">
+          <w:hyperlink w:anchor="_Toc495510987" w:history="1">
             <w:r>
               <w:rPr>
                 <w:rStyle w:val="Hyperlink"/>
@@ -943,7 +946,7 @@
                 <w:noProof/>
                 <w:webHidden/>
               </w:rPr>
-              <w:instrText xml:space="preserve"> PAGEREF _Toc495438024 \h </w:instrText>
+              <w:instrText xml:space="preserve"> PAGEREF _Toc495510987 \h </w:instrText>
             </w:r>
             <w:r>
               <w:rPr>
@@ -985,7 +988,7 @@
               <w:noProof/>
             </w:rPr>
           </w:pPr>
-          <w:hyperlink w:anchor="_Toc495438025" w:history="1">
+          <w:hyperlink w:anchor="_Toc495510988" w:history="1">
             <w:r>
               <w:rPr>
                 <w:rStyle w:val="Hyperlink"/>
@@ -1012,7 +1015,7 @@
                 <w:noProof/>
                 <w:webHidden/>
               </w:rPr>
-              <w:instrText xml:space="preserve"> PAGEREF _Toc495438025 \h </w:instrText>
+              <w:instrText xml:space="preserve"> PAGEREF _Toc495510988 \h </w:instrText>
             </w:r>
             <w:r>
               <w:rPr>
@@ -1054,7 +1057,7 @@
               <w:noProof/>
             </w:rPr>
           </w:pPr>
-          <w:hyperlink w:anchor="_Toc495438026" w:history="1">
+          <w:hyperlink w:anchor="_Toc495510989" w:history="1">
             <w:r>
               <w:rPr>
                 <w:rStyle w:val="Hyperlink"/>
@@ -1081,7 +1084,7 @@
                 <w:noProof/>
                 <w:webHidden/>
               </w:rPr>
-              <w:instrText xml:space="preserve"> PAGEREF _Toc495438026 \h </w:instrText>
+              <w:instrText xml:space="preserve"> PAGEREF _Toc495510989 \h </w:instrText>
             </w:r>
             <w:r>
               <w:rPr>
@@ -1123,7 +1126,7 @@
               <w:noProof/>
             </w:rPr>
           </w:pPr>
-          <w:hyperlink w:anchor="_Toc495438027" w:history="1">
+          <w:hyperlink w:anchor="_Toc495510990" w:history="1">
             <w:r>
               <w:rPr>
                 <w:rStyle w:val="Hyperlink"/>
@@ -1150,7 +1153,7 @@
                 <w:noProof/>
                 <w:webHidden/>
               </w:rPr>
-              <w:instrText xml:space="preserve"> PAGEREF _Toc495438027 \h </w:instrText>
+              <w:instrText xml:space="preserve"> PAGEREF _Toc495510990 \h </w:instrText>
             </w:r>
             <w:r>
               <w:rPr>
@@ -1192,7 +1195,7 @@
               <w:noProof/>
             </w:rPr>
           </w:pPr>
-          <w:hyperlink w:anchor="_Toc495438028" w:history="1">
+          <w:hyperlink w:anchor="_Toc495510991" w:history="1">
             <w:r>
               <w:rPr>
                 <w:rStyle w:val="Hyperlink"/>
@@ -1219,7 +1222,7 @@
                 <w:noProof/>
                 <w:webHidden/>
               </w:rPr>
-              <w:instrText xml:space="preserve"> PAGEREF _Toc495438028 \h </w:instrText>
+              <w:instrText xml:space="preserve"> PAGEREF _Toc495510991 \h </w:instrText>
             </w:r>
             <w:r>
               <w:rPr>
@@ -1261,7 +1264,7 @@
               <w:noProof/>
             </w:rPr>
           </w:pPr>
-          <w:hyperlink w:anchor="_Toc495438029" w:history="1">
+          <w:hyperlink w:anchor="_Toc495510992" w:history="1">
             <w:r>
               <w:rPr>
                 <w:rStyle w:val="Hyperlink"/>
@@ -1288,7 +1291,7 @@
                 <w:noProof/>
                 <w:webHidden/>
               </w:rPr>
-              <w:instrText xml:space="preserve"> PAGEREF _Toc495438029 \h </w:instrText>
+              <w:instrText xml:space="preserve"> PAGEREF _Toc495510992 \h </w:instrText>
             </w:r>
             <w:r>
               <w:rPr>
@@ -1330,7 +1333,7 @@
               <w:noProof/>
             </w:rPr>
           </w:pPr>
-          <w:hyperlink w:anchor="_Toc495438030" w:history="1">
+          <w:hyperlink w:anchor="_Toc495510993" w:history="1">
             <w:r>
               <w:rPr>
                 <w:rStyle w:val="Hyperlink"/>
@@ -1357,7 +1360,7 @@
                 <w:noProof/>
                 <w:webHidden/>
               </w:rPr>
-              <w:instrText xml:space="preserve"> PAGEREF _Toc495438030 \h </w:instrText>
+              <w:instrText xml:space="preserve"> PAGEREF _Toc495510993 \h </w:instrText>
             </w:r>
             <w:r>
               <w:rPr>
@@ -1414,22 +1417,23 @@
       <w:pPr>
         <w:pStyle w:val="Heading1"/>
       </w:pPr>
-      <w:bookmarkStart w:id="2" w:name="_Toc495438016"/>
-      <w:r>
+      <w:bookmarkStart w:id="1" w:name="_Toc495510979"/>
+      <w:r>
+        <w:lastRenderedPageBreak/>
         <w:t>Interaction Diagrams</w:t>
       </w:r>
-      <w:bookmarkEnd w:id="2"/>
+      <w:bookmarkEnd w:id="1"/>
     </w:p>
     <w:p>
       <w:pPr>
         <w:pStyle w:val="Heading2"/>
         <w:ind w:firstLine="720"/>
       </w:pPr>
-      <w:bookmarkStart w:id="3" w:name="_Toc495438017"/>
+      <w:bookmarkStart w:id="2" w:name="_Toc495510980"/>
       <w:r>
         <w:t>Sequence Diagrams</w:t>
       </w:r>
-      <w:bookmarkEnd w:id="3"/>
+      <w:bookmarkEnd w:id="2"/>
     </w:p>
     <w:p/>
     <w:p>
@@ -1482,6 +1486,7 @@
         <w:rPr>
           <w:noProof/>
         </w:rPr>
+        <w:lastRenderedPageBreak/>
         <w:drawing>
           <wp:inline distT="0" distB="0" distL="0" distR="0" wp14:anchorId="20B228AD" wp14:editId="67B44F5D">
             <wp:extent cx="4247674" cy="2517140"/>
@@ -1621,23 +1626,23 @@
       <w:pPr>
         <w:pStyle w:val="Heading1"/>
       </w:pPr>
-      <w:bookmarkStart w:id="4" w:name="_Toc495438018"/>
+      <w:bookmarkStart w:id="3" w:name="_Toc495510981"/>
       <w:r>
         <w:lastRenderedPageBreak/>
         <w:t>System Architecture</w:t>
       </w:r>
+      <w:bookmarkEnd w:id="3"/>
+    </w:p>
+    <w:p/>
+    <w:p>
+      <w:pPr>
+        <w:pStyle w:val="Heading2"/>
+      </w:pPr>
+      <w:bookmarkStart w:id="4" w:name="_Toc495510982"/>
+      <w:r>
+        <w:t>Architecture Styles</w:t>
+      </w:r>
       <w:bookmarkEnd w:id="4"/>
-    </w:p>
-    <w:p/>
-    <w:p>
-      <w:pPr>
-        <w:pStyle w:val="Heading2"/>
-      </w:pPr>
-      <w:bookmarkStart w:id="5" w:name="_Toc495438019"/>
-      <w:r>
-        <w:t>Architecture Styles</w:t>
-      </w:r>
-      <w:bookmarkEnd w:id="5"/>
     </w:p>
     <w:p>
       <w:r>
@@ -1693,11 +1698,11 @@
       <w:pPr>
         <w:pStyle w:val="Heading2"/>
       </w:pPr>
-      <w:bookmarkStart w:id="6" w:name="_Toc495438020"/>
+      <w:bookmarkStart w:id="5" w:name="_Toc495510983"/>
       <w:r>
         <w:t>UML Package Diagram</w:t>
       </w:r>
-      <w:bookmarkEnd w:id="6"/>
+      <w:bookmarkEnd w:id="5"/>
     </w:p>
     <w:p>
       <w:r>
@@ -1745,35 +1750,35 @@
       <w:pPr>
         <w:pStyle w:val="Heading2"/>
       </w:pPr>
-      <w:bookmarkStart w:id="7" w:name="_Toc495438021"/>
+      <w:bookmarkStart w:id="6" w:name="_Toc495510984"/>
       <w:r>
         <w:t>Mapping Subsystems to hardware</w:t>
       </w:r>
+      <w:bookmarkEnd w:id="6"/>
+    </w:p>
+    <w:p>
+      <w:r>
+        <w:t>The</w:t>
+      </w:r>
+      <w:r>
+        <w:t xml:space="preserve"> subsystems are all client based for </w:t>
+      </w:r>
+      <w:r>
+        <w:t>the time being</w:t>
+      </w:r>
+      <w:r>
+        <w:t>.</w:t>
+      </w:r>
+    </w:p>
+    <w:p>
+      <w:pPr>
+        <w:pStyle w:val="Heading2"/>
+      </w:pPr>
+      <w:bookmarkStart w:id="7" w:name="_Toc495510985"/>
+      <w:r>
+        <w:t>Persistent Data Storage</w:t>
+      </w:r>
       <w:bookmarkEnd w:id="7"/>
-    </w:p>
-    <w:p>
-      <w:r>
-        <w:t>The</w:t>
-      </w:r>
-      <w:r>
-        <w:t xml:space="preserve"> subsystems are all client based for </w:t>
-      </w:r>
-      <w:r>
-        <w:t>the time being</w:t>
-      </w:r>
-      <w:r>
-        <w:t>.</w:t>
-      </w:r>
-    </w:p>
-    <w:p>
-      <w:pPr>
-        <w:pStyle w:val="Heading2"/>
-      </w:pPr>
-      <w:bookmarkStart w:id="8" w:name="_Toc495438022"/>
-      <w:r>
-        <w:t>Persistent Data Storage</w:t>
-      </w:r>
-      <w:bookmarkEnd w:id="8"/>
     </w:p>
     <w:p>
       <w:r>
@@ -1840,11 +1845,11 @@
       <w:r>
         <w:br/>
       </w:r>
-      <w:bookmarkStart w:id="9" w:name="_Toc495438023"/>
+      <w:bookmarkStart w:id="8" w:name="_Toc495510986"/>
       <w:r>
         <w:t>Network Protocol</w:t>
       </w:r>
-      <w:bookmarkEnd w:id="9"/>
+      <w:bookmarkEnd w:id="8"/>
     </w:p>
     <w:p>
       <w:r>
@@ -1870,74 +1875,74 @@
       <w:pPr>
         <w:pStyle w:val="Heading2"/>
       </w:pPr>
-      <w:bookmarkStart w:id="10" w:name="_Toc495438024"/>
+      <w:bookmarkStart w:id="9" w:name="_Toc495510987"/>
       <w:r>
         <w:lastRenderedPageBreak/>
         <w:t>Global Control Flow</w:t>
       </w:r>
+      <w:bookmarkEnd w:id="9"/>
+    </w:p>
+    <w:p>
+      <w:pPr>
+        <w:pStyle w:val="Heading3"/>
+      </w:pPr>
+      <w:bookmarkStart w:id="10" w:name="_Toc495510988"/>
+      <w:r>
+        <w:t>Execution Order:</w:t>
+      </w:r>
       <w:bookmarkEnd w:id="10"/>
     </w:p>
     <w:p>
+      <w:r>
+        <w:t xml:space="preserve">The system will be </w:t>
+      </w:r>
+      <w:r>
+        <w:t xml:space="preserve">event-driven. </w:t>
+      </w:r>
+      <w:r>
+        <w:t xml:space="preserve">As with most websites </w:t>
+      </w:r>
+      <w:r>
+        <w:t xml:space="preserve">the system will wait for the user to </w:t>
+      </w:r>
+      <w:r>
+        <w:t>act</w:t>
+      </w:r>
+      <w:r>
+        <w:t xml:space="preserve"> before </w:t>
+      </w:r>
+      <w:r>
+        <w:t>it does anything</w:t>
+      </w:r>
+      <w:r>
+        <w:t>.</w:t>
+      </w:r>
+    </w:p>
+    <w:p>
       <w:pPr>
         <w:pStyle w:val="Heading3"/>
       </w:pPr>
-      <w:bookmarkStart w:id="11" w:name="_Toc495438025"/>
-      <w:r>
-        <w:t>Execution Order:</w:t>
+      <w:bookmarkStart w:id="11" w:name="_Toc495510989"/>
+      <w:r>
+        <w:t>Time Dependency:</w:t>
       </w:r>
       <w:bookmarkEnd w:id="11"/>
     </w:p>
     <w:p>
       <w:r>
-        <w:t xml:space="preserve">The system will be </w:t>
-      </w:r>
-      <w:r>
-        <w:t xml:space="preserve">event-driven. </w:t>
-      </w:r>
-      <w:r>
-        <w:t xml:space="preserve">As with most websites </w:t>
-      </w:r>
-      <w:r>
-        <w:t xml:space="preserve">the system will wait for the user to </w:t>
-      </w:r>
-      <w:r>
-        <w:t>act</w:t>
-      </w:r>
-      <w:r>
-        <w:t xml:space="preserve"> before </w:t>
-      </w:r>
-      <w:r>
-        <w:t>it does anything</w:t>
-      </w:r>
-      <w:r>
-        <w:t>.</w:t>
-      </w:r>
-    </w:p>
-    <w:p>
-      <w:pPr>
-        <w:pStyle w:val="Heading3"/>
-      </w:pPr>
-      <w:bookmarkStart w:id="12" w:name="_Toc495438026"/>
-      <w:r>
-        <w:t>Time Dependency:</w:t>
+        <w:t xml:space="preserve">The system won’t have any timers. </w:t>
+      </w:r>
+    </w:p>
+    <w:p/>
+    <w:p>
+      <w:pPr>
+        <w:pStyle w:val="Heading2"/>
+      </w:pPr>
+      <w:bookmarkStart w:id="12" w:name="_Toc495510990"/>
+      <w:r>
+        <w:t>Hardware Requirements</w:t>
       </w:r>
       <w:bookmarkEnd w:id="12"/>
-    </w:p>
-    <w:p>
-      <w:r>
-        <w:t xml:space="preserve">The system won’t have any timers. </w:t>
-      </w:r>
-    </w:p>
-    <w:p/>
-    <w:p>
-      <w:pPr>
-        <w:pStyle w:val="Heading2"/>
-      </w:pPr>
-      <w:bookmarkStart w:id="13" w:name="_Toc495438027"/>
-      <w:r>
-        <w:t>Hardware Requirements</w:t>
-      </w:r>
-      <w:bookmarkEnd w:id="13"/>
     </w:p>
     <w:p>
       <w:pPr>
@@ -2041,52 +2046,65 @@
         <w:t>Chrome, Firefox, or Edge Internet browser</w:t>
       </w:r>
     </w:p>
-    <w:p/>
+    <w:p>
+      <w:pPr>
+        <w:pStyle w:val="ListParagraph"/>
+      </w:pPr>
+    </w:p>
     <w:p/>
     <w:p>
       <w:pPr>
         <w:pStyle w:val="Heading1"/>
       </w:pPr>
-      <w:bookmarkStart w:id="14" w:name="_Toc494097111"/>
-      <w:bookmarkStart w:id="15" w:name="_Toc495438028"/>
+      <w:bookmarkStart w:id="13" w:name="_Toc494097111"/>
+      <w:bookmarkStart w:id="14" w:name="_Toc495510991"/>
       <w:r>
         <w:t>Progress Report</w:t>
       </w:r>
+      <w:bookmarkEnd w:id="14"/>
+    </w:p>
+    <w:p/>
+    <w:p>
+      <w:r>
+        <w:t>We have implanted all the front-e</w:t>
+      </w:r>
+      <w:r>
+        <w:t>nd work for our game. Our board</w:t>
+      </w:r>
+      <w:r>
+        <w:t xml:space="preserve"> is loading with all the cards. All our assets are loaded. Functions have been started and the deck hand function has been programmed. End/New Game button also functional.</w:t>
+      </w:r>
+    </w:p>
+    <w:p>
+      <w:r>
+        <w:t>We have completed</w:t>
+      </w:r>
+      <w:r>
+        <w:t xml:space="preserve"> shuffling the deck on initial game load, and giving the player his hand</w:t>
+      </w:r>
+      <w:r>
+        <w:t xml:space="preserve">. We’re working on </w:t>
+      </w:r>
+      <w:r>
+        <w:t>the supply pile and trash pile functionality.</w:t>
+      </w:r>
+    </w:p>
+    <w:p>
+      <w:r>
+        <w:t>This week we are aiming on finishing the basic initial game functionality to stay on track of our project schedule.</w:t>
+      </w:r>
+    </w:p>
+    <w:p/>
+    <w:p>
+      <w:pPr>
+        <w:pStyle w:val="Heading1"/>
+      </w:pPr>
+      <w:bookmarkStart w:id="15" w:name="_Toc495510992"/>
+      <w:r>
+        <w:t>Project Management</w:t>
+      </w:r>
+      <w:bookmarkEnd w:id="13"/>
       <w:bookmarkEnd w:id="15"/>
-    </w:p>
-    <w:p/>
-    <w:p>
-      <w:r>
-        <w:t>We have implanted all the front-e</w:t>
-      </w:r>
-      <w:r>
-        <w:t>nd work for our game. Our board</w:t>
-      </w:r>
-      <w:r>
-        <w:t xml:space="preserve"> is loading with all the cards. All our assets are loaded. Functions have been started and the deck hand function has been programmed. End/New Game button also functional.</w:t>
-      </w:r>
-    </w:p>
-    <w:p>
-      <w:r>
-        <w:t>We are working on shuffling the deck on initial game load, and giving the player his hand while working on the supply pile and trash pile functionality.</w:t>
-      </w:r>
-    </w:p>
-    <w:p>
-      <w:r>
-        <w:t>This week we are aiming on finishing the basic initial game functionality to stay on track of our project schedule.</w:t>
-      </w:r>
-    </w:p>
-    <w:p/>
-    <w:p>
-      <w:pPr>
-        <w:pStyle w:val="Heading1"/>
-      </w:pPr>
-      <w:bookmarkStart w:id="16" w:name="_Toc495438029"/>
-      <w:r>
-        <w:t>Project Management</w:t>
-      </w:r>
-      <w:bookmarkEnd w:id="14"/>
-      <w:bookmarkEnd w:id="16"/>
     </w:p>
     <w:p/>
     <w:tbl>
@@ -2134,7 +2152,6 @@
               <w:pStyle w:val="TableHeading"/>
             </w:pPr>
             <w:r>
-              <w:lastRenderedPageBreak/>
               <w:t>Week</w:t>
             </w:r>
           </w:p>
@@ -2252,6 +2269,7 @@
                 <w:b w:val="0"/>
                 <w:bCs w:val="0"/>
               </w:rPr>
+              <w:lastRenderedPageBreak/>
               <w:t>Matthew: Design in CSS Treasure and Curse cards. Prepare all strings different cards will need.</w:t>
             </w:r>
           </w:p>
@@ -2740,7 +2758,6 @@
                 <w:b w:val="0"/>
                 <w:bCs w:val="0"/>
               </w:rPr>
-              <w:lastRenderedPageBreak/>
               <w:t>Brent: End game logic, if there are no more cards to grab, or any 3 supply piles are empty, end the game and give final score/coins left.</w:t>
             </w:r>
           </w:p>
@@ -2798,6 +2815,7 @@
                 <w:b w:val="0"/>
                 <w:bCs w:val="0"/>
               </w:rPr>
+              <w:lastRenderedPageBreak/>
               <w:t>10/9 – 10/15</w:t>
             </w:r>
           </w:p>
@@ -3390,7 +3408,6 @@
                 <w:b w:val="0"/>
                 <w:bCs w:val="0"/>
               </w:rPr>
-              <w:lastRenderedPageBreak/>
               <w:t>Brent: CSS fixes, bugs, and make sure the game works on different browsers (</w:t>
             </w:r>
             <w:proofErr w:type="spellStart"/>
@@ -3451,6 +3468,7 @@
                 <w:b w:val="0"/>
                 <w:bCs w:val="0"/>
               </w:rPr>
+              <w:lastRenderedPageBreak/>
               <w:t>11/20 – 11/26</w:t>
             </w:r>
           </w:p>
@@ -3764,7 +3782,7 @@
     </w:tbl>
     <w:p/>
     <w:p/>
-    <w:bookmarkStart w:id="17" w:name="_Toc495438030" w:displacedByCustomXml="next"/>
+    <w:bookmarkStart w:id="16" w:name="_Toc495510993" w:displacedByCustomXml="next"/>
     <w:sdt>
       <w:sdtPr>
         <w:rPr>
@@ -3788,7 +3806,7 @@
           <w:r>
             <w:t>References</w:t>
           </w:r>
-          <w:bookmarkEnd w:id="17"/>
+          <w:bookmarkEnd w:id="16"/>
         </w:p>
         <w:sdt>
           <w:sdtPr>
@@ -3851,6 +3869,8 @@
         </w:sdt>
       </w:sdtContent>
     </w:sdt>
+    <w:bookmarkStart w:id="17" w:name="_GoBack" w:displacedByCustomXml="prev"/>
+    <w:bookmarkEnd w:id="17" w:displacedByCustomXml="prev"/>
     <w:sectPr>
       <w:headerReference w:type="default" r:id="rId14"/>
       <w:pgSz w:w="12240" w:h="15840"/>
@@ -3945,7 +3965,7 @@
           <w:rPr>
             <w:noProof/>
           </w:rPr>
-          <w:t>1</w:t>
+          <w:t>9</w:t>
         </w:r>
         <w:r>
           <w:rPr>
@@ -5659,7 +5679,7 @@
 </file>
 
 <file path=customXml/itemProps2.xml><?xml version="1.0" encoding="utf-8"?>
-<ds:datastoreItem xmlns:ds="http://schemas.openxmlformats.org/officeDocument/2006/customXml" ds:itemID="{F0AA021C-2472-4873-9C27-6C4CFDE7D5E5}">
+<ds:datastoreItem xmlns:ds="http://schemas.openxmlformats.org/officeDocument/2006/customXml" ds:itemID="{2E7CE490-6E6E-48E5-A221-8DB534F594F8}">
   <ds:schemaRefs>
     <ds:schemaRef ds:uri="http://schemas.openxmlformats.org/officeDocument/2006/bibliography"/>
   </ds:schemaRefs>

</xml_diff>